<commit_message>
docx pkt 2 gotowy
</commit_message>
<xml_diff>
--- a/docx/MIASI_formatka_UR — dj.docx
+++ b/docx/MIASI_formatka_UR — dj.docx
@@ -252,16 +252,8 @@
         <w:rPr>
           <w:rFonts w:cstheme="minorHAnsi"/>
         </w:rPr>
-        <w:t>/</w:t>
-      </w:r>
-      <w:proofErr w:type="spellStart"/>
-      <w:r>
-        <w:rPr>
-          <w:rFonts w:cstheme="minorHAnsi"/>
-        </w:rPr>
-        <w:t>zy</w:t>
-      </w:r>
-      <w:proofErr w:type="spellEnd"/>
+        <w:t>/zy</w:t>
+      </w:r>
       <w:r>
         <w:rPr>
           <w:rFonts w:cstheme="minorHAnsi"/>
@@ -285,16 +277,8 @@
         <w:rPr>
           <w:rFonts w:cstheme="minorHAnsi"/>
         </w:rPr>
-        <w:t xml:space="preserve">mgr inż. Ewa </w:t>
-      </w:r>
-      <w:proofErr w:type="spellStart"/>
-      <w:r>
-        <w:rPr>
-          <w:rFonts w:cstheme="minorHAnsi"/>
-        </w:rPr>
-        <w:t>Żesławska</w:t>
-      </w:r>
-      <w:proofErr w:type="spellEnd"/>
+        <w:t>mgr inż. Ewa Żesławska</w:t>
+      </w:r>
       <w:r>
         <w:rPr>
           <w:rFonts w:cstheme="minorHAnsi"/>
@@ -1272,6 +1256,7 @@
     <w:p>
       <w:pPr>
         <w:spacing w:after="0" w:line="360" w:lineRule="auto"/>
+        <w:ind w:firstLine="357"/>
         <w:jc w:val="both"/>
         <w:rPr>
           <w:rFonts w:cstheme="minorHAnsi"/>
@@ -1281,54 +1266,19 @@
         <w:rPr>
           <w:rFonts w:cstheme="minorHAnsi"/>
         </w:rPr>
-        <w:t xml:space="preserve">Rozdział ten zawierać ma informacje dotyczące dokumentacji wstępnej w </w:t>
-      </w:r>
-      <w:proofErr w:type="spellStart"/>
-      <w:r>
-        <w:rPr>
-          <w:rFonts w:cstheme="minorHAnsi"/>
-        </w:rPr>
-        <w:t>MiASI</w:t>
-      </w:r>
-      <w:proofErr w:type="spellEnd"/>
-      <w:r>
-        <w:rPr>
-          <w:rFonts w:cstheme="minorHAnsi"/>
-        </w:rPr>
-        <w:t xml:space="preserve"> (patrz</w:t>
-      </w:r>
-      <w:r>
-        <w:rPr>
-          <w:rFonts w:cstheme="minorHAnsi"/>
-        </w:rPr>
-        <w:t xml:space="preserve"> materiały z</w:t>
-      </w:r>
-      <w:r>
-        <w:rPr>
-          <w:rFonts w:cstheme="minorHAnsi"/>
-        </w:rPr>
-        <w:t> </w:t>
-      </w:r>
-      <w:r>
-        <w:rPr>
-          <w:rFonts w:cstheme="minorHAnsi"/>
-        </w:rPr>
-        <w:t>laboratorium 1)</w:t>
-      </w:r>
-      <w:r>
-        <w:rPr>
-          <w:rFonts w:cstheme="minorHAnsi"/>
-        </w:rPr>
-        <w:t xml:space="preserve">. W tym rozdziale należy umieścić informacje o: </w:t>
-      </w:r>
-    </w:p>
-    <w:p>
-      <w:pPr>
-        <w:pStyle w:val="Akapitzlist"/>
-        <w:numPr>
-          <w:ilvl w:val="0"/>
-          <w:numId w:val="9"/>
-        </w:numPr>
+        <w:t>Projekt nosi nazwę "System do Zarządzania Stadniną Koni". Jego celem jest stworzenie kompleksowego systemu informatycznego, który umożliwi zarządzanie rezerwacjami wizyt, końmi, trenerami oraz klientami w stadninie koni. Kontekst biznesowy projektu opiera się na wspomaganiu właścicieli stadnin w codziennych operacjach, usprawnieniu procesów rezerwacji i zarządzania zasobami oraz poprawie jakości usług świadczonych klientom. System będzie dostępny jako strona internetowa, wykorzystując technologie takie jak PHP, HTML, CSS, JavaScript oraz bazę danych MySQL. Aplikacja umożliwi użytkownikom rezerwowanie wizyt, a administratorom zarządzanie końmi, trenerami oraz harmonogramem rezerwacji.</w:t>
+      </w:r>
+      <w:r>
+        <w:rPr>
+          <w:rFonts w:cstheme="minorHAnsi"/>
+        </w:rPr>
+        <w:t xml:space="preserve"> </w:t>
+      </w:r>
+    </w:p>
+    <w:p>
+      <w:pPr>
+        <w:spacing w:after="0" w:line="360" w:lineRule="auto"/>
+        <w:ind w:firstLine="708"/>
         <w:jc w:val="both"/>
         <w:rPr>
           <w:rFonts w:cstheme="minorHAnsi"/>
@@ -1338,22 +1288,13 @@
         <w:rPr>
           <w:rFonts w:cstheme="minorHAnsi"/>
         </w:rPr>
-        <w:t xml:space="preserve">Wstępie do projektu, tj. krótkiej prezentacji </w:t>
-      </w:r>
-      <w:r>
-        <w:rPr>
-          <w:rFonts w:cstheme="minorHAnsi"/>
-        </w:rPr>
-        <w:t>która obejmuje jego nazwę, cel, kontekst biznesowy i informacje ogólne dotyczące systemu.</w:t>
-      </w:r>
-    </w:p>
-    <w:p>
-      <w:pPr>
-        <w:pStyle w:val="Akapitzlist"/>
-        <w:numPr>
-          <w:ilvl w:val="0"/>
-          <w:numId w:val="9"/>
-        </w:numPr>
+        <w:t>Celem projektu jest stworzenie łatwego w użyciu, niezawodnego i efektywnego systemu zarządzania stadniną koni, który zautomatyzuje procesy administracyjne i rezerwacyjne. Zakres projektu obejmuje tworzenie i zarządzanie profilami klientów, zarządzanie rezerwacjami wizyt, zarządzanie informacjami o koniach i trenerach, tworzenie harmonogramów treningów i dostępności, interfejs administracyjny do zarządzania wszystkimi aspektami stadniny oraz interfejs użytkownika do rezerwacji wizyt.</w:t>
+      </w:r>
+    </w:p>
+    <w:p>
+      <w:pPr>
+        <w:spacing w:after="0" w:line="360" w:lineRule="auto"/>
+        <w:ind w:firstLine="708"/>
         <w:jc w:val="both"/>
         <w:rPr>
           <w:rFonts w:cstheme="minorHAnsi"/>
@@ -1363,28 +1304,13 @@
         <w:rPr>
           <w:rFonts w:cstheme="minorHAnsi"/>
         </w:rPr>
-        <w:t xml:space="preserve">Celu i zakresie </w:t>
-      </w:r>
-      <w:r>
-        <w:rPr>
-          <w:rFonts w:cstheme="minorHAnsi"/>
-        </w:rPr>
-        <w:t>projektu</w:t>
-      </w:r>
-      <w:r>
-        <w:rPr>
-          <w:rFonts w:cstheme="minorHAnsi"/>
-        </w:rPr>
-        <w:t>.</w:t>
-      </w:r>
-    </w:p>
-    <w:p>
-      <w:pPr>
-        <w:pStyle w:val="Akapitzlist"/>
-        <w:numPr>
-          <w:ilvl w:val="0"/>
-          <w:numId w:val="9"/>
-        </w:numPr>
+        <w:t>Problemem, który będzie rozwiązywany, są obecne metody zarządzania rezerwacjami i zasobami w stadninach koni, które są często manualne, czasochłonne i podatne na błędy. Brak zintegrowanego systemu powoduje chaos w zarządzaniu harmonogramami, co może prowadzić do podwójnych rezerwacji, nieefektywnego wykorzystania zasobów oraz niezadowolenia klientów. Podstawowym źródłem problemu jest brak dedykowanego systemu informatycznego, który centralizowałby wszystkie informacje i procesy związane z zarządzaniem stadniną.</w:t>
+      </w:r>
+    </w:p>
+    <w:p>
+      <w:pPr>
+        <w:spacing w:after="0" w:line="360" w:lineRule="auto"/>
+        <w:ind w:firstLine="708"/>
         <w:jc w:val="both"/>
         <w:rPr>
           <w:rFonts w:cstheme="minorHAnsi"/>
@@ -1394,16 +1320,13 @@
         <w:rPr>
           <w:rFonts w:cstheme="minorHAnsi"/>
         </w:rPr>
-        <w:t>Jaki jest problem, który będzie rozwiązywany oraz proszę wskazać podstawowe źródło problemu?</w:t>
-      </w:r>
-    </w:p>
-    <w:p>
-      <w:pPr>
-        <w:pStyle w:val="Akapitzlist"/>
-        <w:numPr>
-          <w:ilvl w:val="0"/>
-          <w:numId w:val="9"/>
-        </w:numPr>
+        <w:t>Rozwiązanie problemu jest kluczowe dla poprawy efektywności operacyjnej stadniny, zwiększenia zadowolenia klientów oraz optymalizacji wykorzystania zasobów. Dowody na istnienie problemu obejmują opinie właścicieli stadnin, wskazujące na trudności w zarządzaniu harmonogramami i rezerwacjami, analizę przypadków podwójnych rezerwacji i ich wpływ na działalność stadniny oraz dane dotyczące niskiego poziomu automatyzacji procesów w stadninach.</w:t>
+      </w:r>
+    </w:p>
+    <w:p>
+      <w:pPr>
+        <w:spacing w:after="0" w:line="360" w:lineRule="auto"/>
+        <w:ind w:firstLine="708"/>
         <w:jc w:val="both"/>
         <w:rPr>
           <w:rFonts w:cstheme="minorHAnsi"/>
@@ -1413,16 +1336,13 @@
         <w:rPr>
           <w:rFonts w:cstheme="minorHAnsi"/>
         </w:rPr>
-        <w:t>Dlaczego ten problem jest ważny oraz jakie są dowody potwierdzające jego istnienie?</w:t>
-      </w:r>
-    </w:p>
-    <w:p>
-      <w:pPr>
-        <w:pStyle w:val="Akapitzlist"/>
-        <w:numPr>
-          <w:ilvl w:val="0"/>
-          <w:numId w:val="9"/>
-        </w:numPr>
+        <w:t>Niezbędne zasoby do rozwiązania problemu obejmują zespół programistów z doświadczeniem w technologiach webowych (PHP, HTML, CSS, JavaScript) oraz bazach danych (MySQL), analizę wymagań biznesowych i specyfikację funkcjonalną, środowisko deweloperskie i testowe oraz stały kontakt z właścicielami stadnin w celu zbierania wymagań i testowania aplikacji. Te zasoby są kluczowe, aby zapewnić właściwe zrozumienie wymagań biznesowych, zaprojektowanie i implementację funkcjonalnego systemu oraz przetestowanie go pod kątem użyteczności i niezawodności.</w:t>
+      </w:r>
+    </w:p>
+    <w:p>
+      <w:pPr>
+        <w:spacing w:after="0" w:line="360" w:lineRule="auto"/>
+        <w:ind w:firstLine="708"/>
         <w:jc w:val="both"/>
         <w:rPr>
           <w:rFonts w:cstheme="minorHAnsi"/>
@@ -1432,36 +1352,15 @@
         <w:rPr>
           <w:rFonts w:cstheme="minorHAnsi"/>
         </w:rPr>
-        <w:t>Co jest niezbędne, aby problem został rozwiązany przez Zespół i dlaczego?</w:t>
-      </w:r>
-    </w:p>
-    <w:p>
-      <w:pPr>
-        <w:pStyle w:val="Akapitzlist"/>
-        <w:numPr>
-          <w:ilvl w:val="0"/>
-          <w:numId w:val="9"/>
-        </w:numPr>
-        <w:jc w:val="both"/>
-        <w:rPr>
-          <w:rFonts w:cstheme="minorHAnsi"/>
-        </w:rPr>
-      </w:pPr>
-      <w:r>
-        <w:rPr>
-          <w:rFonts w:cstheme="minorHAnsi"/>
-        </w:rPr>
-        <w:t>W jaki sposób problem zostanie rozwiązany? Jak krok po kroku będzie przebiegała realizacja projektu? Co będzie wynikiem prac. (Wynikiem może być np.: aplikacja, system, sposób, metoda, program komputerowy).</w:t>
-      </w:r>
-    </w:p>
-    <w:p>
-      <w:pPr>
-        <w:spacing w:after="0" w:line="360" w:lineRule="auto"/>
-        <w:jc w:val="both"/>
-        <w:rPr>
-          <w:rFonts w:cstheme="minorHAnsi"/>
-        </w:rPr>
-      </w:pPr>
+        <w:t xml:space="preserve">Realizacja projektu będzie przebiegać krok po kroku, zaczynając od analizy wymagań, która obejmuje zbieranie i analizę wymagań biznesowych od właścicieli stadnin oraz tworzenie specyfikacji </w:t>
+      </w:r>
+      <w:r>
+        <w:rPr>
+          <w:rFonts w:cstheme="minorHAnsi"/>
+        </w:rPr>
+        <w:lastRenderedPageBreak/>
+        <w:t>funkcjonalnej systemu. Następnie nastąpi projektowanie, które obejmuje projektowanie interfejsu użytkownika (UI) i doświadczenia użytkownika (UX) oraz architektury systemu. Implementacja będzie polegała na tworzeniu bazy danych MySQL, implementacji backendu w PHP, implementacji frontendu w HTML, CSS, JavaScript oraz integracji wszystkich komponentów systemu. Kolejnym krokiem będzie testowanie, obejmujące testy jednostkowe, integracyjne i akceptacyjne oraz zbieranie opinii od właścicieli stadnin i użytkowników końcowych. Po zakończeniu testów nastąpi wdrożenie systemu na serwer produkcyjny, konfiguracja serwera WWW i bazy danych. Ostatnim etapem będzie szkolenie właścicieli stadnin i użytkowników końcowych oraz tworzenie dokumentacji użytkownika i administracyjnej. Wynikiem prac będzie w pełni funkcjonalna aplikacja internetowa do zarządzania stadniną koni, umożliwiająca rezerwację wizyt, zarządzanie końmi, trenerami i klientami oraz usprawnienie codziennych operacji administracyjnych w stadninie.</w:t>
+      </w:r>
     </w:p>
     <w:p>
       <w:pPr>
@@ -1706,33 +1605,17 @@
         </w:rPr>
         <w:t xml:space="preserve">Aplikacja ta wykorzystuje języki webowe takie jak PHP, HTML, CSS, JavaScript. Aby uruchomić aplikację należy uprzednio wgrać bazę danych zamieszczoną do projektu pod nazwą </w:t>
       </w:r>
-      <w:proofErr w:type="spellStart"/>
       <w:r>
         <w:rPr>
           <w:rFonts w:cstheme="minorHAnsi"/>
         </w:rPr>
         <w:t>klub_jezdziecki</w:t>
       </w:r>
-      <w:proofErr w:type="spellEnd"/>
-      <w:r>
-        <w:rPr>
-          <w:rFonts w:cstheme="minorHAnsi"/>
-        </w:rPr>
-        <w:t xml:space="preserve">, a następnie uruchomić aplikację w środowisku serwerowym, który umożliwi poprawne wykonanie plików PHP w wersji 8 np. </w:t>
-      </w:r>
-      <w:proofErr w:type="spellStart"/>
-      <w:r>
-        <w:rPr>
-          <w:rFonts w:cstheme="minorHAnsi"/>
-        </w:rPr>
-        <w:t>xampp</w:t>
-      </w:r>
-      <w:proofErr w:type="spellEnd"/>
-      <w:r>
-        <w:rPr>
-          <w:rFonts w:cstheme="minorHAnsi"/>
-        </w:rPr>
-        <w:t>.</w:t>
+      <w:r>
+        <w:rPr>
+          <w:rFonts w:cstheme="minorHAnsi"/>
+        </w:rPr>
+        <w:t>, a następnie uruchomić aplikację w środowisku serwerowym, który umożliwi poprawne wykonanie plików PHP w wersji 8 np. xampp.</w:t>
       </w:r>
     </w:p>
     <w:p>
@@ -1818,21 +1701,7 @@
         <w:rPr>
           <w:rFonts w:cstheme="minorHAnsi"/>
         </w:rPr>
-        <w:t xml:space="preserve"> 1 rdzeń CPU (np. Intel Xeon lub AMD </w:t>
-      </w:r>
-      <w:proofErr w:type="spellStart"/>
-      <w:r>
-        <w:rPr>
-          <w:rFonts w:cstheme="minorHAnsi"/>
-        </w:rPr>
-        <w:t>Opteron</w:t>
-      </w:r>
-      <w:proofErr w:type="spellEnd"/>
-      <w:r>
-        <w:rPr>
-          <w:rFonts w:cstheme="minorHAnsi"/>
-        </w:rPr>
-        <w:t>)</w:t>
+        <w:t xml:space="preserve"> 1 rdzeń CPU (np. Intel Xeon lub AMD Opteron)</w:t>
       </w:r>
     </w:p>
     <w:p>
@@ -1922,16 +1791,8 @@
         <w:rPr>
           <w:rFonts w:cstheme="minorHAnsi"/>
         </w:rPr>
-        <w:t xml:space="preserve"> 1 </w:t>
-      </w:r>
-      <w:proofErr w:type="spellStart"/>
-      <w:r>
-        <w:rPr>
-          <w:rFonts w:cstheme="minorHAnsi"/>
-        </w:rPr>
-        <w:t>Gbps</w:t>
-      </w:r>
-      <w:proofErr w:type="spellEnd"/>
+        <w:t xml:space="preserve"> 1 Gbps</w:t>
+      </w:r>
     </w:p>
     <w:p>
       <w:pPr>
@@ -1982,35 +1843,7 @@
         <w:rPr>
           <w:rFonts w:cstheme="minorHAnsi"/>
         </w:rPr>
-        <w:t xml:space="preserve"> Linux (np. </w:t>
-      </w:r>
-      <w:proofErr w:type="spellStart"/>
-      <w:r>
-        <w:rPr>
-          <w:rFonts w:cstheme="minorHAnsi"/>
-        </w:rPr>
-        <w:t>Ubuntu</w:t>
-      </w:r>
-      <w:proofErr w:type="spellEnd"/>
-      <w:r>
-        <w:rPr>
-          <w:rFonts w:cstheme="minorHAnsi"/>
-        </w:rPr>
-        <w:t xml:space="preserve">, </w:t>
-      </w:r>
-      <w:proofErr w:type="spellStart"/>
-      <w:r>
-        <w:rPr>
-          <w:rFonts w:cstheme="minorHAnsi"/>
-        </w:rPr>
-        <w:t>CentOS</w:t>
-      </w:r>
-      <w:proofErr w:type="spellEnd"/>
-      <w:r>
-        <w:rPr>
-          <w:rFonts w:cstheme="minorHAnsi"/>
-        </w:rPr>
-        <w:t>) lub Windows Server</w:t>
+        <w:t xml:space="preserve"> Linux (np. Ubuntu, CentOS) lub Windows Server</w:t>
       </w:r>
     </w:p>
     <w:p>
@@ -2040,16 +1873,8 @@
         <w:rPr>
           <w:rFonts w:cstheme="minorHAnsi"/>
         </w:rPr>
-        <w:t xml:space="preserve"> Apache lub </w:t>
-      </w:r>
-      <w:proofErr w:type="spellStart"/>
-      <w:r>
-        <w:rPr>
-          <w:rFonts w:cstheme="minorHAnsi"/>
-        </w:rPr>
-        <w:t>Nginx</w:t>
-      </w:r>
-      <w:proofErr w:type="spellEnd"/>
+        <w:t xml:space="preserve"> Apache lub Nginx</w:t>
+      </w:r>
     </w:p>
     <w:p>
       <w:pPr>
@@ -2302,16 +2127,8 @@
         <w:rPr>
           <w:rFonts w:cstheme="minorHAnsi"/>
         </w:rPr>
-        <w:t xml:space="preserve"> 1 </w:t>
-      </w:r>
-      <w:proofErr w:type="spellStart"/>
-      <w:r>
-        <w:rPr>
-          <w:rFonts w:cstheme="minorHAnsi"/>
-        </w:rPr>
-        <w:t>Gbps</w:t>
-      </w:r>
-      <w:proofErr w:type="spellEnd"/>
+        <w:t xml:space="preserve"> 1 Gbps</w:t>
+      </w:r>
     </w:p>
     <w:p>
       <w:pPr>
@@ -2362,35 +2179,7 @@
         <w:rPr>
           <w:rFonts w:cstheme="minorHAnsi"/>
         </w:rPr>
-        <w:t xml:space="preserve"> Linux (np. </w:t>
-      </w:r>
-      <w:proofErr w:type="spellStart"/>
-      <w:r>
-        <w:rPr>
-          <w:rFonts w:cstheme="minorHAnsi"/>
-        </w:rPr>
-        <w:t>Ubuntu</w:t>
-      </w:r>
-      <w:proofErr w:type="spellEnd"/>
-      <w:r>
-        <w:rPr>
-          <w:rFonts w:cstheme="minorHAnsi"/>
-        </w:rPr>
-        <w:t xml:space="preserve">, </w:t>
-      </w:r>
-      <w:proofErr w:type="spellStart"/>
-      <w:r>
-        <w:rPr>
-          <w:rFonts w:cstheme="minorHAnsi"/>
-        </w:rPr>
-        <w:t>CentOS</w:t>
-      </w:r>
-      <w:proofErr w:type="spellEnd"/>
-      <w:r>
-        <w:rPr>
-          <w:rFonts w:cstheme="minorHAnsi"/>
-        </w:rPr>
-        <w:t>) lub Windows Server</w:t>
+        <w:t xml:space="preserve"> Linux (np. Ubuntu, CentOS) lub Windows Server</w:t>
       </w:r>
     </w:p>
     <w:p>
@@ -2420,21 +2209,7 @@
         <w:rPr>
           <w:rFonts w:cstheme="minorHAnsi"/>
         </w:rPr>
-        <w:t xml:space="preserve"> Apache lub </w:t>
-      </w:r>
-      <w:proofErr w:type="spellStart"/>
-      <w:r>
-        <w:rPr>
-          <w:rFonts w:cstheme="minorHAnsi"/>
-        </w:rPr>
-        <w:t>Nginx</w:t>
-      </w:r>
-      <w:proofErr w:type="spellEnd"/>
-      <w:r>
-        <w:rPr>
-          <w:rFonts w:cstheme="minorHAnsi"/>
-        </w:rPr>
-        <w:t xml:space="preserve"> z konfiguracją optymalizacyjną dla PHP</w:t>
+        <w:t xml:space="preserve"> Apache lub Nginx z konfiguracją optymalizacyjną dla PHP</w:t>
       </w:r>
     </w:p>
     <w:p>
@@ -2464,35 +2239,7 @@
         <w:rPr>
           <w:rFonts w:cstheme="minorHAnsi"/>
         </w:rPr>
-        <w:t xml:space="preserve"> Wersja 7.4 lub nowsza (z modułami: </w:t>
-      </w:r>
-      <w:proofErr w:type="spellStart"/>
-      <w:r>
-        <w:rPr>
-          <w:rFonts w:cstheme="minorHAnsi"/>
-        </w:rPr>
-        <w:t>mysqli</w:t>
-      </w:r>
-      <w:proofErr w:type="spellEnd"/>
-      <w:r>
-        <w:rPr>
-          <w:rFonts w:cstheme="minorHAnsi"/>
-        </w:rPr>
-        <w:t xml:space="preserve">, </w:t>
-      </w:r>
-      <w:proofErr w:type="spellStart"/>
-      <w:r>
-        <w:rPr>
-          <w:rFonts w:cstheme="minorHAnsi"/>
-        </w:rPr>
-        <w:t>pdo_mysql</w:t>
-      </w:r>
-      <w:proofErr w:type="spellEnd"/>
-      <w:r>
-        <w:rPr>
-          <w:rFonts w:cstheme="minorHAnsi"/>
-        </w:rPr>
-        <w:t>)</w:t>
+        <w:t xml:space="preserve"> Wersja 7.4 lub nowsza (z modułami: mysqli, pdo_mysql)</w:t>
       </w:r>
     </w:p>
     <w:p>
@@ -2522,21 +2269,7 @@
         <w:rPr>
           <w:rFonts w:cstheme="minorHAnsi"/>
         </w:rPr>
-        <w:t xml:space="preserve"> Wersja 5.7 lub nowsza (preferowany </w:t>
-      </w:r>
-      <w:proofErr w:type="spellStart"/>
-      <w:r>
-        <w:rPr>
-          <w:rFonts w:cstheme="minorHAnsi"/>
-        </w:rPr>
-        <w:t>MariaDB</w:t>
-      </w:r>
-      <w:proofErr w:type="spellEnd"/>
-      <w:r>
-        <w:rPr>
-          <w:rFonts w:cstheme="minorHAnsi"/>
-        </w:rPr>
-        <w:t xml:space="preserve"> dla lepszej wydajności)</w:t>
+        <w:t xml:space="preserve"> Wersja 5.7 lub nowsza (preferowany MariaDB dla lepszej wydajności)</w:t>
       </w:r>
     </w:p>
     <w:p>
@@ -2566,35 +2299,7 @@
         <w:rPr>
           <w:rFonts w:cstheme="minorHAnsi"/>
         </w:rPr>
-        <w:t xml:space="preserve"> Certyfikat SSL (np. </w:t>
-      </w:r>
-      <w:proofErr w:type="spellStart"/>
-      <w:r>
-        <w:rPr>
-          <w:rFonts w:cstheme="minorHAnsi"/>
-        </w:rPr>
-        <w:t>Let's</w:t>
-      </w:r>
-      <w:proofErr w:type="spellEnd"/>
-      <w:r>
-        <w:rPr>
-          <w:rFonts w:cstheme="minorHAnsi"/>
-        </w:rPr>
-        <w:t xml:space="preserve"> </w:t>
-      </w:r>
-      <w:proofErr w:type="spellStart"/>
-      <w:r>
-        <w:rPr>
-          <w:rFonts w:cstheme="minorHAnsi"/>
-        </w:rPr>
-        <w:t>Encrypt</w:t>
-      </w:r>
-      <w:proofErr w:type="spellEnd"/>
-      <w:r>
-        <w:rPr>
-          <w:rFonts w:cstheme="minorHAnsi"/>
-        </w:rPr>
-        <w:t xml:space="preserve"> lub komercyjny)</w:t>
+        <w:t xml:space="preserve"> Certyfikat SSL (np. Let's Encrypt lub komercyjny)</w:t>
       </w:r>
     </w:p>
     <w:p>
@@ -2759,35 +2464,7 @@
         <w:rPr>
           <w:rFonts w:cstheme="minorHAnsi"/>
         </w:rPr>
-        <w:t xml:space="preserve"> W celu zwiększenia wydajności, warto zastosować optymalizacje bazy danych oraz kodu PHP. Można rozważyć użycie cache (np. </w:t>
-      </w:r>
-      <w:proofErr w:type="spellStart"/>
-      <w:r>
-        <w:rPr>
-          <w:rFonts w:cstheme="minorHAnsi"/>
-        </w:rPr>
-        <w:t>Memcached</w:t>
-      </w:r>
-      <w:proofErr w:type="spellEnd"/>
-      <w:r>
-        <w:rPr>
-          <w:rFonts w:cstheme="minorHAnsi"/>
-        </w:rPr>
-        <w:t xml:space="preserve">, </w:t>
-      </w:r>
-      <w:proofErr w:type="spellStart"/>
-      <w:r>
-        <w:rPr>
-          <w:rFonts w:cstheme="minorHAnsi"/>
-        </w:rPr>
-        <w:t>Redis</w:t>
-      </w:r>
-      <w:proofErr w:type="spellEnd"/>
-      <w:r>
-        <w:rPr>
-          <w:rFonts w:cstheme="minorHAnsi"/>
-        </w:rPr>
-        <w:t>) do przechowywania często używanych danych.</w:t>
+        <w:t xml:space="preserve"> W celu zwiększenia wydajności, warto zastosować optymalizacje bazy danych oraz kodu PHP. Można rozważyć użycie cache (np. Memcached, Redis) do przechowywania często używanych danych.</w:t>
       </w:r>
     </w:p>
     <w:p>
@@ -2817,35 +2494,7 @@
         <w:rPr>
           <w:rFonts w:cstheme="minorHAnsi"/>
         </w:rPr>
-        <w:t xml:space="preserve"> Jeśli strona ma obsługiwać dużą ilość użytkowników, warto zastanowić się nad skalowalnymi rozwiązaniami, takimi jak </w:t>
-      </w:r>
-      <w:proofErr w:type="spellStart"/>
-      <w:r>
-        <w:rPr>
-          <w:rFonts w:cstheme="minorHAnsi"/>
-        </w:rPr>
-        <w:t>load</w:t>
-      </w:r>
-      <w:proofErr w:type="spellEnd"/>
-      <w:r>
-        <w:rPr>
-          <w:rFonts w:cstheme="minorHAnsi"/>
-        </w:rPr>
-        <w:t xml:space="preserve"> </w:t>
-      </w:r>
-      <w:proofErr w:type="spellStart"/>
-      <w:r>
-        <w:rPr>
-          <w:rFonts w:cstheme="minorHAnsi"/>
-        </w:rPr>
-        <w:t>balancing</w:t>
-      </w:r>
-      <w:proofErr w:type="spellEnd"/>
-      <w:r>
-        <w:rPr>
-          <w:rFonts w:cstheme="minorHAnsi"/>
-        </w:rPr>
-        <w:t>, replikacja bazy danych, czy serwery aplikacji.</w:t>
+        <w:t xml:space="preserve"> Jeśli strona ma obsługiwać dużą ilość użytkowników, warto zastanowić się nad skalowalnymi rozwiązaniami, takimi jak load balancing, replikacja bazy danych, czy serwery aplikacji.</w:t>
       </w:r>
     </w:p>
     <w:p>
@@ -3185,14 +2834,12 @@
                 <w:rFonts w:cstheme="minorHAnsi"/>
               </w:rPr>
             </w:pPr>
-            <w:proofErr w:type="spellStart"/>
             <w:r>
               <w:rPr>
                 <w:rFonts w:cstheme="minorHAnsi"/>
               </w:rPr>
               <w:t>admin@admin</w:t>
             </w:r>
-            <w:proofErr w:type="spellEnd"/>
           </w:p>
         </w:tc>
         <w:tc>
@@ -3209,14 +2856,12 @@
                 <w:rFonts w:cstheme="minorHAnsi"/>
               </w:rPr>
             </w:pPr>
-            <w:proofErr w:type="spellStart"/>
             <w:r>
               <w:rPr>
                 <w:rFonts w:cstheme="minorHAnsi"/>
               </w:rPr>
               <w:t>trener@trener</w:t>
             </w:r>
-            <w:proofErr w:type="spellEnd"/>
           </w:p>
         </w:tc>
         <w:tc>
@@ -3233,14 +2878,12 @@
                 <w:rFonts w:cstheme="minorHAnsi"/>
               </w:rPr>
             </w:pPr>
-            <w:proofErr w:type="spellStart"/>
             <w:r>
               <w:rPr>
                 <w:rFonts w:cstheme="minorHAnsi"/>
               </w:rPr>
               <w:t>klient@klient</w:t>
             </w:r>
-            <w:proofErr w:type="spellEnd"/>
           </w:p>
         </w:tc>
       </w:tr>
@@ -3308,14 +2951,12 @@
                 <w:rFonts w:cstheme="minorHAnsi"/>
               </w:rPr>
             </w:pPr>
-            <w:proofErr w:type="spellStart"/>
             <w:r>
               <w:rPr>
                 <w:rFonts w:cstheme="minorHAnsi"/>
               </w:rPr>
               <w:t>trener@trener</w:t>
             </w:r>
-            <w:proofErr w:type="spellEnd"/>
           </w:p>
         </w:tc>
         <w:tc>
@@ -3332,14 +2973,12 @@
                 <w:rFonts w:cstheme="minorHAnsi"/>
               </w:rPr>
             </w:pPr>
-            <w:proofErr w:type="spellStart"/>
             <w:r>
               <w:rPr>
                 <w:rFonts w:cstheme="minorHAnsi"/>
               </w:rPr>
               <w:t>klient@klient</w:t>
             </w:r>
-            <w:proofErr w:type="spellEnd"/>
           </w:p>
         </w:tc>
       </w:tr>
@@ -3371,35 +3010,7 @@
         <w:rPr>
           <w:rFonts w:cstheme="minorHAnsi"/>
         </w:rPr>
-        <w:t xml:space="preserve">Strona startowa aplikacji zawarta jest w pliku </w:t>
-      </w:r>
-      <w:proofErr w:type="spellStart"/>
-      <w:r>
-        <w:rPr>
-          <w:rFonts w:cstheme="minorHAnsi"/>
-        </w:rPr>
-        <w:t>Index.php</w:t>
-      </w:r>
-      <w:proofErr w:type="spellEnd"/>
-      <w:r>
-        <w:rPr>
-          <w:rFonts w:cstheme="minorHAnsi"/>
-        </w:rPr>
-        <w:t xml:space="preserve"> w katalogu </w:t>
-      </w:r>
-      <w:proofErr w:type="spellStart"/>
-      <w:r>
-        <w:rPr>
-          <w:rFonts w:cstheme="minorHAnsi"/>
-        </w:rPr>
-        <w:t>sites</w:t>
-      </w:r>
-      <w:proofErr w:type="spellEnd"/>
-      <w:r>
-        <w:rPr>
-          <w:rFonts w:cstheme="minorHAnsi"/>
-        </w:rPr>
-        <w:t>.</w:t>
+        <w:t>Strona startowa aplikacji zawarta jest w pliku Index.php w katalogu sites.</w:t>
       </w:r>
     </w:p>
     <w:p>
@@ -3423,21 +3034,7 @@
         <w:rPr>
           <w:rFonts w:cstheme="minorHAnsi"/>
         </w:rPr>
-        <w:t xml:space="preserve"> Pola na wskazanej stronie są walidowane i weryfikowane z zawartością w bazie danych. Jeżeli użytkownik istnieje, system sprawdza jaką ma przypisaną rolę do konta, a następnie przekierowuje go na stronę </w:t>
-      </w:r>
-      <w:proofErr w:type="spellStart"/>
-      <w:r>
-        <w:rPr>
-          <w:rFonts w:cstheme="minorHAnsi"/>
-        </w:rPr>
-        <w:t>Dashboard.php</w:t>
-      </w:r>
-      <w:proofErr w:type="spellEnd"/>
-      <w:r>
-        <w:rPr>
-          <w:rFonts w:cstheme="minorHAnsi"/>
-        </w:rPr>
-        <w:t xml:space="preserve"> z odpowiednimi uprawnieniami do odczytu dalszych zakładek.</w:t>
+        <w:t xml:space="preserve"> Pola na wskazanej stronie są walidowane i weryfikowane z zawartością w bazie danych. Jeżeli użytkownik istnieje, system sprawdza jaką ma przypisaną rolę do konta, a następnie przekierowuje go na stronę Dashboard.php z odpowiednimi uprawnieniami do odczytu dalszych zakładek.</w:t>
       </w:r>
     </w:p>
     <w:p>
@@ -3517,13 +3114,8 @@
         <w:fldChar w:fldCharType="end"/>
       </w:r>
       <w:r>
-        <w:t xml:space="preserve"> </w:t>
-      </w:r>
-      <w:proofErr w:type="spellStart"/>
-      <w:r>
-        <w:t>Index.php</w:t>
-      </w:r>
-      <w:proofErr w:type="spellEnd"/>
+        <w:t xml:space="preserve"> Index.php</w:t>
+      </w:r>
     </w:p>
     <w:p>
       <w:r>
@@ -3600,28 +3192,15 @@
         <w:fldChar w:fldCharType="end"/>
       </w:r>
       <w:r>
-        <w:t xml:space="preserve"> </w:t>
-      </w:r>
-      <w:proofErr w:type="spellStart"/>
-      <w:r>
-        <w:t>Dashboard.php</w:t>
-      </w:r>
-      <w:proofErr w:type="spellEnd"/>
+        <w:t xml:space="preserve"> Dashboard.php</w:t>
+      </w:r>
     </w:p>
     <w:p>
       <w:r>
         <w:t>Po przejściu do zakładki Trenerzy użytkownik otrzymuje listę osób z rolą Trener. Jeżeli użytkownik posiada pełne uprawnienia, czyli jego rola w systemie to administrator, wówczas ukazują mu się dodatkowe kolumny takie jak edytuj oraz usuń, a także przycisk na dole pod nazwą Dodaj trenera. Jeżeli użytkownik posiada rolę Trenera, wówczas dodatkowo widzi jedynie przycisk Edycji przy wierszu ze swoimi danymi, natomiast w przypadku klienta, widzi on jedynie zdjęcie, imię, nazwisko oraz stopień jeździecki, bez możliwości wprowadzania jakichkolwiek zmian.</w:t>
       </w:r>
       <w:r>
-        <w:t xml:space="preserve"> W widoku tym zastosowano rozwiązanie filtrowania oraz sortowania. Aby wyfiltrować wybrane elementy wystarczy, że wpiszemy imię lub nazwisko, które nas interesuje, a następnie przyciśniemy </w:t>
-      </w:r>
-      <w:proofErr w:type="spellStart"/>
-      <w:r>
-        <w:t>enter</w:t>
-      </w:r>
-      <w:proofErr w:type="spellEnd"/>
-      <w:r>
-        <w:t xml:space="preserve">, lub opuścimy pole wyszukiwarki. Działa ona dynamicznie i zmienia wyświetlone rekordy w zależności od wpisanych wartości. Stopień jeździecki można filtrować poprzez wybranie odpowiedniej wartości z </w:t>
+        <w:t xml:space="preserve"> W widoku tym zastosowano rozwiązanie filtrowania oraz sortowania. Aby wyfiltrować wybrane elementy wystarczy, że wpiszemy imię lub nazwisko, które nas interesuje, a następnie przyciśniemy enter, lub opuścimy pole wyszukiwarki. Działa ona dynamicznie i zmienia wyświetlone rekordy w zależności od wpisanych wartości. Stopień jeździecki można filtrować poprzez wybranie odpowiedniej wartości z </w:t>
       </w:r>
       <w:r>
         <w:t xml:space="preserve">listy rozwijanej. </w:t>
@@ -3706,53 +3285,22 @@
         <w:fldChar w:fldCharType="end"/>
       </w:r>
       <w:r>
-        <w:t xml:space="preserve"> </w:t>
-      </w:r>
-      <w:proofErr w:type="spellStart"/>
-      <w:r>
-        <w:t>downloat_trainers.php</w:t>
-      </w:r>
-      <w:proofErr w:type="spellEnd"/>
-    </w:p>
-    <w:p>
-      <w:r>
-        <w:t xml:space="preserve">Jako administrator strony możemy skorzystać z funkcji CRUD. Aby dodać nowego użytkownika klikamy przycisk „Dodaj trenera”. Wykonanie tej czynności wywoła </w:t>
-      </w:r>
-      <w:proofErr w:type="spellStart"/>
-      <w:r>
-        <w:t>modal</w:t>
-      </w:r>
-      <w:proofErr w:type="spellEnd"/>
-      <w:r>
-        <w:t xml:space="preserve">, który zawiera formularz z danymi, które administrator musi uzupełnić. Aby usunąć użytkownika, wystarczy, że administrator kliknie na przycisk Usuń, po prawej strony wybranego wiersza. Edycja danych jest analogiczna do dodawania nowego trenera. Użytkownik otrzymuje </w:t>
-      </w:r>
-      <w:proofErr w:type="spellStart"/>
-      <w:r>
-        <w:t>modal</w:t>
-      </w:r>
-      <w:proofErr w:type="spellEnd"/>
-      <w:r>
-        <w:t>, który jednocześnie nakłada warstwę przyciemniającą na ekran, tak aby formularz był bardziej widoczny. Oprócz podstawowych informacji, strona zawiera również obsługę zdjęć. Użytkownik, może wskazać lokalizację zdjęcia na komputerze, lub przeciągnąć je bezpośrednio na pole drag &amp; drop. Wykonanie takiej czynności spowoduje wczytanie zdjęcia do formularza, a po jego przesłaniu, zdjęcie zostaje skopiowane i wgrane na dysk serwerowy</w:t>
+        <w:t xml:space="preserve"> downloat_trainers.php</w:t>
+      </w:r>
+    </w:p>
+    <w:p>
+      <w:r>
+        <w:t>Jako administrator strony możemy skorzystać z funkcji CRUD. Aby dodać nowego użytkownika klikamy przycisk „Dodaj trenera”. Wykonanie tej czynności wywoła modal, który zawiera formularz z danymi, które administrator musi uzupełnić. Aby usunąć użytkownika, wystarczy, że administrator kliknie na przycisk Usuń, po prawej strony wybranego wiersza. Edycja danych jest analogiczna do dodawania nowego trenera. Użytkownik otrzymuje modal, który jednocześnie nakłada warstwę przyciemniającą na ekran, tak aby formularz był bardziej widoczny. Oprócz podstawowych informacji, strona zawiera również obsługę zdjęć. Użytkownik, może wskazać lokalizację zdjęcia na komputerze, lub przeciągnąć je bezpośrednio na pole drag &amp; drop. Wykonanie takiej czynności spowoduje wczytanie zdjęcia do formularza, a po jego przesłaniu, zdjęcie zostaje skopiowane i wgrane na dysk serwerowy</w:t>
       </w:r>
       <w:r>
         <w:t>,</w:t>
       </w:r>
       <w:r>
-        <w:t xml:space="preserve"> w tym przypadku do katalogu </w:t>
-      </w:r>
-      <w:proofErr w:type="spellStart"/>
-      <w:r>
-        <w:t>img</w:t>
-      </w:r>
-      <w:proofErr w:type="spellEnd"/>
-      <w:r>
-        <w:t>/</w:t>
-      </w:r>
-      <w:proofErr w:type="spellStart"/>
+        <w:t xml:space="preserve"> w tym przypadku do katalogu img/</w:t>
+      </w:r>
       <w:r>
         <w:t>employee</w:t>
       </w:r>
-      <w:proofErr w:type="spellEnd"/>
       <w:r>
         <w:t>. W przypadku edycji, zdjęcie oraz wszelkie informacje automatycznie uzupełniają formularz na podstawie danych zawartych w bazie danych. W przypadku edycji którejkolwiek z danych, informacje zostają przesłane do bazy danych, a zawartość odpowiednich tabel zostaje nadpisana. Zdjęcia użytkownika w bazie przechowywane są za pomocą ścieżki do pliku. System, w przypadku usunięcia użytkownika, usuwa także jego fizyczne zdjęcie z systemu, w przypadku edycji, działa to analogicznie. Stara fotografia zostaje usunięta, a nowa wgrana na serwer.</w:t>
       </w:r>
@@ -3830,15 +3378,7 @@
         <w:fldChar w:fldCharType="end"/>
       </w:r>
       <w:r>
-        <w:t xml:space="preserve"> </w:t>
-      </w:r>
-      <w:proofErr w:type="spellStart"/>
-      <w:r>
-        <w:t>download_trainers.php</w:t>
-      </w:r>
-      <w:proofErr w:type="spellEnd"/>
-      <w:r>
-        <w:t xml:space="preserve"> - Edycja danych</w:t>
+        <w:t xml:space="preserve"> download_trainers.php - Edycja danych</w:t>
       </w:r>
       <w:r>
         <w:t xml:space="preserve"> (strona zmniejszona do 70%)</w:t>
@@ -3852,23 +3392,7 @@
         <w:t xml:space="preserve"> Również tutaj zastosowane zostały filtry oraz sortowania.</w:t>
       </w:r>
       <w:r>
-        <w:t xml:space="preserve"> Zdjęcia dla koni przechowywane są w katalogu </w:t>
-      </w:r>
-      <w:proofErr w:type="spellStart"/>
-      <w:r>
-        <w:t>img</w:t>
-      </w:r>
-      <w:proofErr w:type="spellEnd"/>
-      <w:r>
-        <w:t>/</w:t>
-      </w:r>
-      <w:proofErr w:type="spellStart"/>
-      <w:r>
-        <w:t>horses</w:t>
-      </w:r>
-      <w:proofErr w:type="spellEnd"/>
-      <w:r>
-        <w:t>.</w:t>
+        <w:t xml:space="preserve"> Zdjęcia dla koni przechowywane są w katalogu img/horses.</w:t>
       </w:r>
     </w:p>
     <w:p>
@@ -3940,13 +3464,8 @@
         <w:fldChar w:fldCharType="end"/>
       </w:r>
       <w:r>
-        <w:t xml:space="preserve"> </w:t>
-      </w:r>
-      <w:proofErr w:type="spellStart"/>
-      <w:r>
-        <w:t>download_horse.php</w:t>
-      </w:r>
-      <w:proofErr w:type="spellEnd"/>
+        <w:t xml:space="preserve"> download_horse.php</w:t>
+      </w:r>
     </w:p>
     <w:p>
       <w:pPr>
@@ -4017,71 +3536,18 @@
         <w:fldChar w:fldCharType="end"/>
       </w:r>
       <w:r>
-        <w:t xml:space="preserve"> </w:t>
-      </w:r>
-      <w:proofErr w:type="spellStart"/>
-      <w:r>
-        <w:t>download_horse.php</w:t>
-      </w:r>
-      <w:proofErr w:type="spellEnd"/>
-      <w:r>
-        <w:t xml:space="preserve"> - Edycja danych (strona zmniejszona do 70%)</w:t>
-      </w:r>
-    </w:p>
-    <w:p>
-      <w:r>
-        <w:t xml:space="preserve">Tak samo jak w poprzednich dwóch zakładkach, zakładka Dane osobowe wyświetla tabelę z informacjami odnośnie użytkowników. W tym przypadku informacji tych jest więcej. W tabeli zawarte są wszystkie dane osobowe wprowadzone do systemu. Widok ten widoczny jest jedynie dla administratorów oraz trenerów, przy czym tylko administrator może wprowadzać jakiekolwiek zmiany. Dodatkową funkcjonalnością w tym widoku jest możliwość zmiany roli w systemie dla wybranego użytkownika. Jeżeli użytkownik, poprzednio miał rolę Trener lub Administrator to jego zdjęcie istniało zapisane w katalogu </w:t>
-      </w:r>
-      <w:proofErr w:type="spellStart"/>
-      <w:r>
-        <w:t>img</w:t>
-      </w:r>
-      <w:proofErr w:type="spellEnd"/>
-      <w:r>
-        <w:t>/</w:t>
-      </w:r>
-      <w:proofErr w:type="spellStart"/>
-      <w:r>
-        <w:t>employee</w:t>
-      </w:r>
-      <w:proofErr w:type="spellEnd"/>
-      <w:r>
-        <w:t xml:space="preserve">, w przypadku zmiany roli na klient, zdjęcie zostaje przeniesione do katalogu </w:t>
-      </w:r>
-      <w:proofErr w:type="spellStart"/>
-      <w:r>
-        <w:t>img</w:t>
-      </w:r>
-      <w:proofErr w:type="spellEnd"/>
-      <w:r>
-        <w:t>/</w:t>
-      </w:r>
-      <w:proofErr w:type="spellStart"/>
-      <w:r>
-        <w:t>users</w:t>
-      </w:r>
-      <w:proofErr w:type="spellEnd"/>
+        <w:t xml:space="preserve"> download_horse.php - Edycja danych (strona zmniejszona do 70%)</w:t>
+      </w:r>
+    </w:p>
+    <w:p>
+      <w:r>
+        <w:t>Tak samo jak w poprzednich dwóch zakładkach, zakładka Dane osobowe wyświetla tabelę z informacjami odnośnie użytkowników. W tym przypadku informacji tych jest więcej. W tabeli zawarte są wszystkie dane osobowe wprowadzone do systemu. Widok ten widoczny jest jedynie dla administratorów oraz trenerów, przy czym tylko administrator może wprowadzać jakiekolwiek zmiany. Dodatkową funkcjonalnością w tym widoku jest możliwość zmiany roli w systemie dla wybranego użytkownika. Jeżeli użytkownik, poprzednio miał rolę Trener lub Administrator to jego zdjęcie istniało zapisane w katalogu img/employee, w przypadku zmiany roli na klient, zdjęcie zostaje przeniesione do katalogu img/users</w:t>
+      </w:r>
       <w:r>
         <w:t>.</w:t>
       </w:r>
       <w:r>
-        <w:t xml:space="preserve"> Funkcja ta działa w każdą stronę, w przypadku zmiany roli na trener lub administrator zdjęcie zostaje przeniesione do </w:t>
-      </w:r>
-      <w:proofErr w:type="spellStart"/>
-      <w:r>
-        <w:t>img</w:t>
-      </w:r>
-      <w:proofErr w:type="spellEnd"/>
-      <w:r>
-        <w:t>/</w:t>
-      </w:r>
-      <w:proofErr w:type="spellStart"/>
-      <w:r>
-        <w:t>employee</w:t>
-      </w:r>
-      <w:proofErr w:type="spellEnd"/>
-      <w:r>
-        <w:t>.</w:t>
+        <w:t xml:space="preserve"> Funkcja ta działa w każdą stronę, w przypadku zmiany roli na trener lub administrator zdjęcie zostaje przeniesione do img/employee.</w:t>
       </w:r>
       <w:r>
         <w:t xml:space="preserve"> Dodatkowo widoczność dla trenera jest ograniczona, </w:t>
@@ -4166,15 +3632,7 @@
         <w:fldChar w:fldCharType="end"/>
       </w:r>
       <w:r>
-        <w:t xml:space="preserve"> </w:t>
-      </w:r>
-      <w:proofErr w:type="spellStart"/>
-      <w:r>
-        <w:t>client_data_All.php</w:t>
-      </w:r>
-      <w:proofErr w:type="spellEnd"/>
-      <w:r>
-        <w:t xml:space="preserve"> - Widok administratora</w:t>
+        <w:t xml:space="preserve"> client_data_All.php - Widok administratora</w:t>
       </w:r>
     </w:p>
     <w:p>
@@ -4246,15 +3704,7 @@
         <w:fldChar w:fldCharType="end"/>
       </w:r>
       <w:r>
-        <w:t xml:space="preserve"> </w:t>
-      </w:r>
-      <w:proofErr w:type="spellStart"/>
-      <w:r>
-        <w:t>client_data_All.php</w:t>
-      </w:r>
-      <w:proofErr w:type="spellEnd"/>
-      <w:r>
-        <w:t xml:space="preserve"> - Widok trenera</w:t>
+        <w:t xml:space="preserve"> client_data_All.php - Widok trenera</w:t>
       </w:r>
     </w:p>
     <w:p>
@@ -4334,13 +3784,8 @@
       <w:r>
         <w:t xml:space="preserve"> </w:t>
       </w:r>
-      <w:proofErr w:type="spellStart"/>
-      <w:r>
-        <w:t>client_data.php</w:t>
-      </w:r>
-      <w:proofErr w:type="spellEnd"/>
-      <w:r>
-        <w:t xml:space="preserve"> - Widok </w:t>
+      <w:r>
+        <w:t xml:space="preserve">client_data.php - Widok </w:t>
       </w:r>
       <w:r>
         <w:t>klienta</w:t>
@@ -4423,13 +3868,8 @@
         <w:fldChar w:fldCharType="end"/>
       </w:r>
       <w:r>
-        <w:t xml:space="preserve"> </w:t>
-      </w:r>
-      <w:proofErr w:type="spellStart"/>
-      <w:r>
-        <w:t>terminarz.php</w:t>
-      </w:r>
-      <w:proofErr w:type="spellEnd"/>
+        <w:t xml:space="preserve"> terminarz.php</w:t>
+      </w:r>
     </w:p>
     <w:p>
       <w:r>

</xml_diff>

<commit_message>
1, 4 gotowe, 3 prawie
</commit_message>
<xml_diff>
--- a/docx/MIASI_formatka_UR — dj.docx
+++ b/docx/MIASI_formatka_UR — dj.docx
@@ -252,8 +252,16 @@
         <w:rPr>
           <w:rFonts w:cstheme="minorHAnsi"/>
         </w:rPr>
-        <w:t>/zy</w:t>
-      </w:r>
+        <w:t>/</w:t>
+      </w:r>
+      <w:proofErr w:type="spellStart"/>
+      <w:r>
+        <w:rPr>
+          <w:rFonts w:cstheme="minorHAnsi"/>
+        </w:rPr>
+        <w:t>zy</w:t>
+      </w:r>
+      <w:proofErr w:type="spellEnd"/>
       <w:r>
         <w:rPr>
           <w:rFonts w:cstheme="minorHAnsi"/>
@@ -277,8 +285,16 @@
         <w:rPr>
           <w:rFonts w:cstheme="minorHAnsi"/>
         </w:rPr>
-        <w:t>mgr inż. Ewa Żesławska</w:t>
-      </w:r>
+        <w:t xml:space="preserve">mgr inż. Ewa </w:t>
+      </w:r>
+      <w:proofErr w:type="spellStart"/>
+      <w:r>
+        <w:rPr>
+          <w:rFonts w:cstheme="minorHAnsi"/>
+        </w:rPr>
+        <w:t>Żesławska</w:t>
+      </w:r>
+      <w:proofErr w:type="spellEnd"/>
       <w:r>
         <w:rPr>
           <w:rFonts w:cstheme="minorHAnsi"/>
@@ -501,7 +517,7 @@
           <w:r>
             <w:fldChar w:fldCharType="separate"/>
           </w:r>
-          <w:hyperlink w:anchor="_Toc172183503" w:history="1">
+          <w:hyperlink w:anchor="_Toc173146796" w:history="1">
             <w:r>
               <w:rPr>
                 <w:rStyle w:val="Hipercze"/>
@@ -547,7 +563,7 @@
                 <w:noProof/>
                 <w:webHidden/>
               </w:rPr>
-              <w:instrText xml:space="preserve"> PAGEREF _Toc172183503 \h </w:instrText>
+              <w:instrText xml:space="preserve"> PAGEREF _Toc173146796 \h </w:instrText>
             </w:r>
             <w:r>
               <w:rPr>
@@ -595,7 +611,7 @@
               <w14:ligatures w14:val="standardContextual"/>
             </w:rPr>
           </w:pPr>
-          <w:hyperlink w:anchor="_Toc172183504" w:history="1">
+          <w:hyperlink w:anchor="_Toc173146797" w:history="1">
             <w:r>
               <w:rPr>
                 <w:rStyle w:val="Hipercze"/>
@@ -641,101 +657,7 @@
                 <w:noProof/>
                 <w:webHidden/>
               </w:rPr>
-              <w:instrText xml:space="preserve"> PAGEREF _Toc172183504 \h </w:instrText>
-            </w:r>
-            <w:r>
-              <w:rPr>
-                <w:noProof/>
-                <w:webHidden/>
-              </w:rPr>
-            </w:r>
-            <w:r>
-              <w:rPr>
-                <w:noProof/>
-                <w:webHidden/>
-              </w:rPr>
-              <w:fldChar w:fldCharType="separate"/>
-            </w:r>
-            <w:r>
-              <w:rPr>
-                <w:noProof/>
-                <w:webHidden/>
-              </w:rPr>
-              <w:t>4</w:t>
-            </w:r>
-            <w:r>
-              <w:rPr>
-                <w:noProof/>
-                <w:webHidden/>
-              </w:rPr>
-              <w:fldChar w:fldCharType="end"/>
-            </w:r>
-          </w:hyperlink>
-        </w:p>
-        <w:p>
-          <w:pPr>
-            <w:pStyle w:val="Spistreci1"/>
-            <w:tabs>
-              <w:tab w:val="left" w:pos="480"/>
-              <w:tab w:val="right" w:leader="dot" w:pos="9062"/>
-            </w:tabs>
-            <w:rPr>
-              <w:rFonts w:eastAsiaTheme="minorEastAsia"/>
-              <w:noProof/>
-              <w:kern w:val="2"/>
-              <w:sz w:val="24"/>
-              <w:szCs w:val="24"/>
-              <w:lang w:eastAsia="pl-PL"/>
-              <w14:ligatures w14:val="standardContextual"/>
-            </w:rPr>
-          </w:pPr>
-          <w:hyperlink w:anchor="_Toc172183505" w:history="1">
-            <w:r>
-              <w:rPr>
-                <w:rStyle w:val="Hipercze"/>
-                <w:noProof/>
-              </w:rPr>
-              <w:t>3</w:t>
-            </w:r>
-            <w:r>
-              <w:rPr>
-                <w:rFonts w:eastAsiaTheme="minorEastAsia"/>
-                <w:noProof/>
-                <w:kern w:val="2"/>
-                <w:sz w:val="24"/>
-                <w:szCs w:val="24"/>
-                <w:lang w:eastAsia="pl-PL"/>
-                <w14:ligatures w14:val="standardContextual"/>
-              </w:rPr>
-              <w:tab/>
-            </w:r>
-            <w:r>
-              <w:rPr>
-                <w:rStyle w:val="Hipercze"/>
-                <w:noProof/>
-              </w:rPr>
-              <w:t>Opis struktury projektu</w:t>
-            </w:r>
-            <w:r>
-              <w:rPr>
-                <w:noProof/>
-                <w:webHidden/>
-              </w:rPr>
-              <w:tab/>
-            </w:r>
-            <w:r>
-              <w:rPr>
-                <w:noProof/>
-                <w:webHidden/>
-              </w:rPr>
-              <w:fldChar w:fldCharType="begin"/>
-            </w:r>
-            <w:r>
-              <w:rPr>
-                <w:noProof/>
-                <w:webHidden/>
-              </w:rPr>
-              <w:instrText xml:space="preserve"> PAGEREF _Toc172183505 \h </w:instrText>
+              <w:instrText xml:space="preserve"> PAGEREF _Toc173146797 \h </w:instrText>
             </w:r>
             <w:r>
               <w:rPr>
@@ -783,13 +705,13 @@
               <w14:ligatures w14:val="standardContextual"/>
             </w:rPr>
           </w:pPr>
-          <w:hyperlink w:anchor="_Toc172183506" w:history="1">
+          <w:hyperlink w:anchor="_Toc173146798" w:history="1">
             <w:r>
               <w:rPr>
                 <w:rStyle w:val="Hipercze"/>
                 <w:noProof/>
               </w:rPr>
-              <w:t>4</w:t>
+              <w:t>3</w:t>
             </w:r>
             <w:r>
               <w:rPr>
@@ -808,7 +730,7 @@
                 <w:rStyle w:val="Hipercze"/>
                 <w:noProof/>
               </w:rPr>
-              <w:t>Prezentacja warstwy użytkowej projektu</w:t>
+              <w:t>Opis struktury projektu</w:t>
             </w:r>
             <w:r>
               <w:rPr>
@@ -829,7 +751,7 @@
                 <w:noProof/>
                 <w:webHidden/>
               </w:rPr>
-              <w:instrText xml:space="preserve"> PAGEREF _Toc172183506 \h </w:instrText>
+              <w:instrText xml:space="preserve"> PAGEREF _Toc173146798 \h </w:instrText>
             </w:r>
             <w:r>
               <w:rPr>
@@ -877,7 +799,101 @@
               <w14:ligatures w14:val="standardContextual"/>
             </w:rPr>
           </w:pPr>
-          <w:hyperlink w:anchor="_Toc172183507" w:history="1">
+          <w:hyperlink w:anchor="_Toc173146799" w:history="1">
+            <w:r>
+              <w:rPr>
+                <w:rStyle w:val="Hipercze"/>
+                <w:noProof/>
+              </w:rPr>
+              <w:t>4</w:t>
+            </w:r>
+            <w:r>
+              <w:rPr>
+                <w:rFonts w:eastAsiaTheme="minorEastAsia"/>
+                <w:noProof/>
+                <w:kern w:val="2"/>
+                <w:sz w:val="24"/>
+                <w:szCs w:val="24"/>
+                <w:lang w:eastAsia="pl-PL"/>
+                <w14:ligatures w14:val="standardContextual"/>
+              </w:rPr>
+              <w:tab/>
+            </w:r>
+            <w:r>
+              <w:rPr>
+                <w:rStyle w:val="Hipercze"/>
+                <w:noProof/>
+              </w:rPr>
+              <w:t>Prezentacja warstwy użytkowej projektu</w:t>
+            </w:r>
+            <w:r>
+              <w:rPr>
+                <w:noProof/>
+                <w:webHidden/>
+              </w:rPr>
+              <w:tab/>
+            </w:r>
+            <w:r>
+              <w:rPr>
+                <w:noProof/>
+                <w:webHidden/>
+              </w:rPr>
+              <w:fldChar w:fldCharType="begin"/>
+            </w:r>
+            <w:r>
+              <w:rPr>
+                <w:noProof/>
+                <w:webHidden/>
+              </w:rPr>
+              <w:instrText xml:space="preserve"> PAGEREF _Toc173146799 \h </w:instrText>
+            </w:r>
+            <w:r>
+              <w:rPr>
+                <w:noProof/>
+                <w:webHidden/>
+              </w:rPr>
+            </w:r>
+            <w:r>
+              <w:rPr>
+                <w:noProof/>
+                <w:webHidden/>
+              </w:rPr>
+              <w:fldChar w:fldCharType="separate"/>
+            </w:r>
+            <w:r>
+              <w:rPr>
+                <w:noProof/>
+                <w:webHidden/>
+              </w:rPr>
+              <w:t>8</w:t>
+            </w:r>
+            <w:r>
+              <w:rPr>
+                <w:noProof/>
+                <w:webHidden/>
+              </w:rPr>
+              <w:fldChar w:fldCharType="end"/>
+            </w:r>
+          </w:hyperlink>
+        </w:p>
+        <w:p>
+          <w:pPr>
+            <w:pStyle w:val="Spistreci1"/>
+            <w:tabs>
+              <w:tab w:val="left" w:pos="480"/>
+              <w:tab w:val="right" w:leader="dot" w:pos="9062"/>
+            </w:tabs>
+            <w:rPr>
+              <w:rFonts w:eastAsiaTheme="minorEastAsia"/>
+              <w:noProof/>
+              <w:kern w:val="2"/>
+              <w:sz w:val="24"/>
+              <w:szCs w:val="24"/>
+              <w:lang w:eastAsia="pl-PL"/>
+              <w14:ligatures w14:val="standardContextual"/>
+            </w:rPr>
+          </w:pPr>
+          <w:hyperlink w:anchor="_Toc173146800" w:history="1">
             <w:r>
               <w:rPr>
                 <w:rStyle w:val="Hipercze"/>
@@ -923,7 +939,7 @@
                 <w:noProof/>
                 <w:webHidden/>
               </w:rPr>
-              <w:instrText xml:space="preserve"> PAGEREF _Toc172183507 \h </w:instrText>
+              <w:instrText xml:space="preserve"> PAGEREF _Toc173146800 \h </w:instrText>
             </w:r>
             <w:r>
               <w:rPr>
@@ -943,7 +959,7 @@
                 <w:noProof/>
                 <w:webHidden/>
               </w:rPr>
-              <w:t>7</w:t>
+              <w:t>17</w:t>
             </w:r>
             <w:r>
               <w:rPr>
@@ -1240,7 +1256,7 @@
         <w:pStyle w:val="Tytu"/>
         <w:outlineLvl w:val="0"/>
       </w:pPr>
-      <w:bookmarkStart w:id="0" w:name="_Toc172183503"/>
+      <w:bookmarkStart w:id="0" w:name="_Toc173146796"/>
       <w:r>
         <w:lastRenderedPageBreak/>
         <w:t xml:space="preserve">Opis </w:t>
@@ -1359,7 +1375,35 @@
           <w:rFonts w:cstheme="minorHAnsi"/>
         </w:rPr>
         <w:lastRenderedPageBreak/>
-        <w:t>funkcjonalnej systemu. Następnie nastąpi projektowanie, które obejmuje projektowanie interfejsu użytkownika (UI) i doświadczenia użytkownika (UX) oraz architektury systemu. Implementacja będzie polegała na tworzeniu bazy danych MySQL, implementacji backendu w PHP, implementacji frontendu w HTML, CSS, JavaScript oraz integracji wszystkich komponentów systemu. Kolejnym krokiem będzie testowanie, obejmujące testy jednostkowe, integracyjne i akceptacyjne oraz zbieranie opinii od właścicieli stadnin i użytkowników końcowych. Po zakończeniu testów nastąpi wdrożenie systemu na serwer produkcyjny, konfiguracja serwera WWW i bazy danych. Ostatnim etapem będzie szkolenie właścicieli stadnin i użytkowników końcowych oraz tworzenie dokumentacji użytkownika i administracyjnej. Wynikiem prac będzie w pełni funkcjonalna aplikacja internetowa do zarządzania stadniną koni, umożliwiająca rezerwację wizyt, zarządzanie końmi, trenerami i klientami oraz usprawnienie codziennych operacji administracyjnych w stadninie.</w:t>
+        <w:t xml:space="preserve">funkcjonalnej systemu. Następnie nastąpi projektowanie, które obejmuje projektowanie interfejsu użytkownika (UI) i doświadczenia użytkownika (UX) oraz architektury systemu. Implementacja będzie polegała na tworzeniu bazy danych MySQL, implementacji </w:t>
+      </w:r>
+      <w:proofErr w:type="spellStart"/>
+      <w:r>
+        <w:rPr>
+          <w:rFonts w:cstheme="minorHAnsi"/>
+        </w:rPr>
+        <w:t>backendu</w:t>
+      </w:r>
+      <w:proofErr w:type="spellEnd"/>
+      <w:r>
+        <w:rPr>
+          <w:rFonts w:cstheme="minorHAnsi"/>
+        </w:rPr>
+        <w:t xml:space="preserve"> w PHP, implementacji </w:t>
+      </w:r>
+      <w:proofErr w:type="spellStart"/>
+      <w:r>
+        <w:rPr>
+          <w:rFonts w:cstheme="minorHAnsi"/>
+        </w:rPr>
+        <w:t>frontendu</w:t>
+      </w:r>
+      <w:proofErr w:type="spellEnd"/>
+      <w:r>
+        <w:rPr>
+          <w:rFonts w:cstheme="minorHAnsi"/>
+        </w:rPr>
+        <w:t xml:space="preserve"> w HTML, CSS, JavaScript oraz integracji wszystkich komponentów systemu. Kolejnym krokiem będzie testowanie, obejmujące testy jednostkowe, integracyjne i akceptacyjne oraz zbieranie opinii od właścicieli stadnin i użytkowników końcowych. Po zakończeniu testów nastąpi wdrożenie systemu na serwer produkcyjny, konfiguracja serwera WWW i bazy danych. Ostatnim etapem będzie szkolenie właścicieli stadnin i użytkowników końcowych oraz tworzenie dokumentacji użytkownika i administracyjnej. Wynikiem prac będzie w pełni funkcjonalna aplikacja internetowa do zarządzania stadniną koni, umożliwiająca rezerwację wizyt, zarządzanie końmi, trenerami i klientami oraz usprawnienie codziennych operacji administracyjnych w stadninie.</w:t>
       </w:r>
     </w:p>
     <w:p>
@@ -1380,7 +1424,7 @@
         <w:pStyle w:val="Tytu"/>
         <w:outlineLvl w:val="0"/>
       </w:pPr>
-      <w:bookmarkStart w:id="1" w:name="_Toc172183504"/>
+      <w:bookmarkStart w:id="1" w:name="_Toc173146797"/>
       <w:r>
         <w:lastRenderedPageBreak/>
         <w:t>Modelowanie systemu i jego otoczenia</w:t>
@@ -1475,7 +1519,7 @@
         <w:pStyle w:val="Tytu"/>
         <w:outlineLvl w:val="0"/>
       </w:pPr>
-      <w:bookmarkStart w:id="2" w:name="_Toc172183505"/>
+      <w:bookmarkStart w:id="2" w:name="_Toc173146798"/>
       <w:r>
         <w:lastRenderedPageBreak/>
         <w:t xml:space="preserve">Opis </w:t>
@@ -1605,17 +1649,33 @@
         </w:rPr>
         <w:t xml:space="preserve">Aplikacja ta wykorzystuje języki webowe takie jak PHP, HTML, CSS, JavaScript. Aby uruchomić aplikację należy uprzednio wgrać bazę danych zamieszczoną do projektu pod nazwą </w:t>
       </w:r>
+      <w:proofErr w:type="spellStart"/>
       <w:r>
         <w:rPr>
           <w:rFonts w:cstheme="minorHAnsi"/>
         </w:rPr>
         <w:t>klub_jezdziecki</w:t>
       </w:r>
-      <w:r>
-        <w:rPr>
-          <w:rFonts w:cstheme="minorHAnsi"/>
-        </w:rPr>
-        <w:t>, a następnie uruchomić aplikację w środowisku serwerowym, który umożliwi poprawne wykonanie plików PHP w wersji 8 np. xampp.</w:t>
+      <w:proofErr w:type="spellEnd"/>
+      <w:r>
+        <w:rPr>
+          <w:rFonts w:cstheme="minorHAnsi"/>
+        </w:rPr>
+        <w:t xml:space="preserve">, a następnie uruchomić aplikację w środowisku serwerowym, który umożliwi poprawne wykonanie plików PHP w wersji 8 np. </w:t>
+      </w:r>
+      <w:proofErr w:type="spellStart"/>
+      <w:r>
+        <w:rPr>
+          <w:rFonts w:cstheme="minorHAnsi"/>
+        </w:rPr>
+        <w:t>xampp</w:t>
+      </w:r>
+      <w:proofErr w:type="spellEnd"/>
+      <w:r>
+        <w:rPr>
+          <w:rFonts w:cstheme="minorHAnsi"/>
+        </w:rPr>
+        <w:t>.</w:t>
       </w:r>
     </w:p>
     <w:p>
@@ -1701,7 +1761,21 @@
         <w:rPr>
           <w:rFonts w:cstheme="minorHAnsi"/>
         </w:rPr>
-        <w:t xml:space="preserve"> 1 rdzeń CPU (np. Intel Xeon lub AMD Opteron)</w:t>
+        <w:t xml:space="preserve"> 1 rdzeń CPU (np. Intel Xeon lub AMD </w:t>
+      </w:r>
+      <w:proofErr w:type="spellStart"/>
+      <w:r>
+        <w:rPr>
+          <w:rFonts w:cstheme="minorHAnsi"/>
+        </w:rPr>
+        <w:t>Opteron</w:t>
+      </w:r>
+      <w:proofErr w:type="spellEnd"/>
+      <w:r>
+        <w:rPr>
+          <w:rFonts w:cstheme="minorHAnsi"/>
+        </w:rPr>
+        <w:t>)</w:t>
       </w:r>
     </w:p>
     <w:p>
@@ -1791,8 +1865,16 @@
         <w:rPr>
           <w:rFonts w:cstheme="minorHAnsi"/>
         </w:rPr>
-        <w:t xml:space="preserve"> 1 Gbps</w:t>
-      </w:r>
+        <w:t xml:space="preserve"> 1 </w:t>
+      </w:r>
+      <w:proofErr w:type="spellStart"/>
+      <w:r>
+        <w:rPr>
+          <w:rFonts w:cstheme="minorHAnsi"/>
+        </w:rPr>
+        <w:t>Gbps</w:t>
+      </w:r>
+      <w:proofErr w:type="spellEnd"/>
     </w:p>
     <w:p>
       <w:pPr>
@@ -1843,7 +1925,35 @@
         <w:rPr>
           <w:rFonts w:cstheme="minorHAnsi"/>
         </w:rPr>
-        <w:t xml:space="preserve"> Linux (np. Ubuntu, CentOS) lub Windows Server</w:t>
+        <w:t xml:space="preserve"> Linux (np. </w:t>
+      </w:r>
+      <w:proofErr w:type="spellStart"/>
+      <w:r>
+        <w:rPr>
+          <w:rFonts w:cstheme="minorHAnsi"/>
+        </w:rPr>
+        <w:t>Ubuntu</w:t>
+      </w:r>
+      <w:proofErr w:type="spellEnd"/>
+      <w:r>
+        <w:rPr>
+          <w:rFonts w:cstheme="minorHAnsi"/>
+        </w:rPr>
+        <w:t xml:space="preserve">, </w:t>
+      </w:r>
+      <w:proofErr w:type="spellStart"/>
+      <w:r>
+        <w:rPr>
+          <w:rFonts w:cstheme="minorHAnsi"/>
+        </w:rPr>
+        <w:t>CentOS</w:t>
+      </w:r>
+      <w:proofErr w:type="spellEnd"/>
+      <w:r>
+        <w:rPr>
+          <w:rFonts w:cstheme="minorHAnsi"/>
+        </w:rPr>
+        <w:t>) lub Windows Server</w:t>
       </w:r>
     </w:p>
     <w:p>
@@ -1873,8 +1983,16 @@
         <w:rPr>
           <w:rFonts w:cstheme="minorHAnsi"/>
         </w:rPr>
-        <w:t xml:space="preserve"> Apache lub Nginx</w:t>
-      </w:r>
+        <w:t xml:space="preserve"> Apache lub </w:t>
+      </w:r>
+      <w:proofErr w:type="spellStart"/>
+      <w:r>
+        <w:rPr>
+          <w:rFonts w:cstheme="minorHAnsi"/>
+        </w:rPr>
+        <w:t>Nginx</w:t>
+      </w:r>
+      <w:proofErr w:type="spellEnd"/>
     </w:p>
     <w:p>
       <w:pPr>
@@ -2127,8 +2245,16 @@
         <w:rPr>
           <w:rFonts w:cstheme="minorHAnsi"/>
         </w:rPr>
-        <w:t xml:space="preserve"> 1 Gbps</w:t>
-      </w:r>
+        <w:t xml:space="preserve"> 1 </w:t>
+      </w:r>
+      <w:proofErr w:type="spellStart"/>
+      <w:r>
+        <w:rPr>
+          <w:rFonts w:cstheme="minorHAnsi"/>
+        </w:rPr>
+        <w:t>Gbps</w:t>
+      </w:r>
+      <w:proofErr w:type="spellEnd"/>
     </w:p>
     <w:p>
       <w:pPr>
@@ -2179,7 +2305,35 @@
         <w:rPr>
           <w:rFonts w:cstheme="minorHAnsi"/>
         </w:rPr>
-        <w:t xml:space="preserve"> Linux (np. Ubuntu, CentOS) lub Windows Server</w:t>
+        <w:t xml:space="preserve"> Linux (np. </w:t>
+      </w:r>
+      <w:proofErr w:type="spellStart"/>
+      <w:r>
+        <w:rPr>
+          <w:rFonts w:cstheme="minorHAnsi"/>
+        </w:rPr>
+        <w:t>Ubuntu</w:t>
+      </w:r>
+      <w:proofErr w:type="spellEnd"/>
+      <w:r>
+        <w:rPr>
+          <w:rFonts w:cstheme="minorHAnsi"/>
+        </w:rPr>
+        <w:t xml:space="preserve">, </w:t>
+      </w:r>
+      <w:proofErr w:type="spellStart"/>
+      <w:r>
+        <w:rPr>
+          <w:rFonts w:cstheme="minorHAnsi"/>
+        </w:rPr>
+        <w:t>CentOS</w:t>
+      </w:r>
+      <w:proofErr w:type="spellEnd"/>
+      <w:r>
+        <w:rPr>
+          <w:rFonts w:cstheme="minorHAnsi"/>
+        </w:rPr>
+        <w:t>) lub Windows Server</w:t>
       </w:r>
     </w:p>
     <w:p>
@@ -2209,7 +2363,21 @@
         <w:rPr>
           <w:rFonts w:cstheme="minorHAnsi"/>
         </w:rPr>
-        <w:t xml:space="preserve"> Apache lub Nginx z konfiguracją optymalizacyjną dla PHP</w:t>
+        <w:t xml:space="preserve"> Apache lub </w:t>
+      </w:r>
+      <w:proofErr w:type="spellStart"/>
+      <w:r>
+        <w:rPr>
+          <w:rFonts w:cstheme="minorHAnsi"/>
+        </w:rPr>
+        <w:t>Nginx</w:t>
+      </w:r>
+      <w:proofErr w:type="spellEnd"/>
+      <w:r>
+        <w:rPr>
+          <w:rFonts w:cstheme="minorHAnsi"/>
+        </w:rPr>
+        <w:t xml:space="preserve"> z konfiguracją optymalizacyjną dla PHP</w:t>
       </w:r>
     </w:p>
     <w:p>
@@ -2239,7 +2407,35 @@
         <w:rPr>
           <w:rFonts w:cstheme="minorHAnsi"/>
         </w:rPr>
-        <w:t xml:space="preserve"> Wersja 7.4 lub nowsza (z modułami: mysqli, pdo_mysql)</w:t>
+        <w:t xml:space="preserve"> Wersja 7.4 lub nowsza (z modułami: </w:t>
+      </w:r>
+      <w:proofErr w:type="spellStart"/>
+      <w:r>
+        <w:rPr>
+          <w:rFonts w:cstheme="minorHAnsi"/>
+        </w:rPr>
+        <w:t>mysqli</w:t>
+      </w:r>
+      <w:proofErr w:type="spellEnd"/>
+      <w:r>
+        <w:rPr>
+          <w:rFonts w:cstheme="minorHAnsi"/>
+        </w:rPr>
+        <w:t xml:space="preserve">, </w:t>
+      </w:r>
+      <w:proofErr w:type="spellStart"/>
+      <w:r>
+        <w:rPr>
+          <w:rFonts w:cstheme="minorHAnsi"/>
+        </w:rPr>
+        <w:t>pdo_mysql</w:t>
+      </w:r>
+      <w:proofErr w:type="spellEnd"/>
+      <w:r>
+        <w:rPr>
+          <w:rFonts w:cstheme="minorHAnsi"/>
+        </w:rPr>
+        <w:t>)</w:t>
       </w:r>
     </w:p>
     <w:p>
@@ -2269,7 +2465,21 @@
         <w:rPr>
           <w:rFonts w:cstheme="minorHAnsi"/>
         </w:rPr>
-        <w:t xml:space="preserve"> Wersja 5.7 lub nowsza (preferowany MariaDB dla lepszej wydajności)</w:t>
+        <w:t xml:space="preserve"> Wersja 5.7 lub nowsza (preferowany </w:t>
+      </w:r>
+      <w:proofErr w:type="spellStart"/>
+      <w:r>
+        <w:rPr>
+          <w:rFonts w:cstheme="minorHAnsi"/>
+        </w:rPr>
+        <w:t>MariaDB</w:t>
+      </w:r>
+      <w:proofErr w:type="spellEnd"/>
+      <w:r>
+        <w:rPr>
+          <w:rFonts w:cstheme="minorHAnsi"/>
+        </w:rPr>
+        <w:t xml:space="preserve"> dla lepszej wydajności)</w:t>
       </w:r>
     </w:p>
     <w:p>
@@ -2299,7 +2509,35 @@
         <w:rPr>
           <w:rFonts w:cstheme="minorHAnsi"/>
         </w:rPr>
-        <w:t xml:space="preserve"> Certyfikat SSL (np. Let's Encrypt lub komercyjny)</w:t>
+        <w:t xml:space="preserve"> Certyfikat SSL (np. </w:t>
+      </w:r>
+      <w:proofErr w:type="spellStart"/>
+      <w:r>
+        <w:rPr>
+          <w:rFonts w:cstheme="minorHAnsi"/>
+        </w:rPr>
+        <w:t>Let's</w:t>
+      </w:r>
+      <w:proofErr w:type="spellEnd"/>
+      <w:r>
+        <w:rPr>
+          <w:rFonts w:cstheme="minorHAnsi"/>
+        </w:rPr>
+        <w:t xml:space="preserve"> </w:t>
+      </w:r>
+      <w:proofErr w:type="spellStart"/>
+      <w:r>
+        <w:rPr>
+          <w:rFonts w:cstheme="minorHAnsi"/>
+        </w:rPr>
+        <w:t>Encrypt</w:t>
+      </w:r>
+      <w:proofErr w:type="spellEnd"/>
+      <w:r>
+        <w:rPr>
+          <w:rFonts w:cstheme="minorHAnsi"/>
+        </w:rPr>
+        <w:t xml:space="preserve"> lub komercyjny)</w:t>
       </w:r>
     </w:p>
     <w:p>
@@ -2464,7 +2702,35 @@
         <w:rPr>
           <w:rFonts w:cstheme="minorHAnsi"/>
         </w:rPr>
-        <w:t xml:space="preserve"> W celu zwiększenia wydajności, warto zastosować optymalizacje bazy danych oraz kodu PHP. Można rozważyć użycie cache (np. Memcached, Redis) do przechowywania często używanych danych.</w:t>
+        <w:t xml:space="preserve"> W celu zwiększenia wydajności, warto zastosować optymalizacje bazy danych oraz kodu PHP. Można rozważyć użycie cache (np. </w:t>
+      </w:r>
+      <w:proofErr w:type="spellStart"/>
+      <w:r>
+        <w:rPr>
+          <w:rFonts w:cstheme="minorHAnsi"/>
+        </w:rPr>
+        <w:t>Memcached</w:t>
+      </w:r>
+      <w:proofErr w:type="spellEnd"/>
+      <w:r>
+        <w:rPr>
+          <w:rFonts w:cstheme="minorHAnsi"/>
+        </w:rPr>
+        <w:t xml:space="preserve">, </w:t>
+      </w:r>
+      <w:proofErr w:type="spellStart"/>
+      <w:r>
+        <w:rPr>
+          <w:rFonts w:cstheme="minorHAnsi"/>
+        </w:rPr>
+        <w:t>Redis</w:t>
+      </w:r>
+      <w:proofErr w:type="spellEnd"/>
+      <w:r>
+        <w:rPr>
+          <w:rFonts w:cstheme="minorHAnsi"/>
+        </w:rPr>
+        <w:t>) do przechowywania często używanych danych.</w:t>
       </w:r>
     </w:p>
     <w:p>
@@ -2494,7 +2760,35 @@
         <w:rPr>
           <w:rFonts w:cstheme="minorHAnsi"/>
         </w:rPr>
-        <w:t xml:space="preserve"> Jeśli strona ma obsługiwać dużą ilość użytkowników, warto zastanowić się nad skalowalnymi rozwiązaniami, takimi jak load balancing, replikacja bazy danych, czy serwery aplikacji.</w:t>
+        <w:t xml:space="preserve"> Jeśli strona ma obsługiwać dużą ilość użytkowników, warto zastanowić się nad skalowalnymi rozwiązaniami, takimi jak </w:t>
+      </w:r>
+      <w:proofErr w:type="spellStart"/>
+      <w:r>
+        <w:rPr>
+          <w:rFonts w:cstheme="minorHAnsi"/>
+        </w:rPr>
+        <w:t>load</w:t>
+      </w:r>
+      <w:proofErr w:type="spellEnd"/>
+      <w:r>
+        <w:rPr>
+          <w:rFonts w:cstheme="minorHAnsi"/>
+        </w:rPr>
+        <w:t xml:space="preserve"> </w:t>
+      </w:r>
+      <w:proofErr w:type="spellStart"/>
+      <w:r>
+        <w:rPr>
+          <w:rFonts w:cstheme="minorHAnsi"/>
+        </w:rPr>
+        <w:t>balancing</w:t>
+      </w:r>
+      <w:proofErr w:type="spellEnd"/>
+      <w:r>
+        <w:rPr>
+          <w:rFonts w:cstheme="minorHAnsi"/>
+        </w:rPr>
+        <w:t>, replikacja bazy danych, czy serwery aplikacji.</w:t>
       </w:r>
     </w:p>
     <w:p>
@@ -2657,7 +2951,7 @@
         <w:pStyle w:val="Tytu"/>
         <w:outlineLvl w:val="0"/>
       </w:pPr>
-      <w:bookmarkStart w:id="3" w:name="_Toc172183506"/>
+      <w:bookmarkStart w:id="3" w:name="_Toc173146799"/>
       <w:r>
         <w:lastRenderedPageBreak/>
         <w:t>Prezentacja warstwy użytkowej</w:t>
@@ -2834,12 +3128,14 @@
                 <w:rFonts w:cstheme="minorHAnsi"/>
               </w:rPr>
             </w:pPr>
+            <w:proofErr w:type="spellStart"/>
             <w:r>
               <w:rPr>
                 <w:rFonts w:cstheme="minorHAnsi"/>
               </w:rPr>
               <w:t>admin@admin</w:t>
             </w:r>
+            <w:proofErr w:type="spellEnd"/>
           </w:p>
         </w:tc>
         <w:tc>
@@ -2856,12 +3152,14 @@
                 <w:rFonts w:cstheme="minorHAnsi"/>
               </w:rPr>
             </w:pPr>
+            <w:proofErr w:type="spellStart"/>
             <w:r>
               <w:rPr>
                 <w:rFonts w:cstheme="minorHAnsi"/>
               </w:rPr>
               <w:t>trener@trener</w:t>
             </w:r>
+            <w:proofErr w:type="spellEnd"/>
           </w:p>
         </w:tc>
         <w:tc>
@@ -2878,12 +3176,14 @@
                 <w:rFonts w:cstheme="minorHAnsi"/>
               </w:rPr>
             </w:pPr>
+            <w:proofErr w:type="spellStart"/>
             <w:r>
               <w:rPr>
                 <w:rFonts w:cstheme="minorHAnsi"/>
               </w:rPr>
               <w:t>klient@klient</w:t>
             </w:r>
+            <w:proofErr w:type="spellEnd"/>
           </w:p>
         </w:tc>
       </w:tr>
@@ -2951,12 +3251,14 @@
                 <w:rFonts w:cstheme="minorHAnsi"/>
               </w:rPr>
             </w:pPr>
+            <w:proofErr w:type="spellStart"/>
             <w:r>
               <w:rPr>
                 <w:rFonts w:cstheme="minorHAnsi"/>
               </w:rPr>
               <w:t>trener@trener</w:t>
             </w:r>
+            <w:proofErr w:type="spellEnd"/>
           </w:p>
         </w:tc>
         <w:tc>
@@ -2965,6 +3267,7 @@
           </w:tcPr>
           <w:p>
             <w:pPr>
+              <w:keepNext/>
               <w:tabs>
                 <w:tab w:val="right" w:pos="9072"/>
               </w:tabs>
@@ -2973,18 +3276,53 @@
                 <w:rFonts w:cstheme="minorHAnsi"/>
               </w:rPr>
             </w:pPr>
+            <w:proofErr w:type="spellStart"/>
             <w:r>
               <w:rPr>
                 <w:rFonts w:cstheme="minorHAnsi"/>
               </w:rPr>
               <w:t>klient@klient</w:t>
             </w:r>
+            <w:proofErr w:type="spellEnd"/>
           </w:p>
         </w:tc>
       </w:tr>
     </w:tbl>
     <w:p>
       <w:pPr>
+        <w:pStyle w:val="Legenda"/>
+        <w:jc w:val="right"/>
+        <w:rPr>
+          <w:rFonts w:cstheme="minorHAnsi"/>
+        </w:rPr>
+      </w:pPr>
+      <w:r>
+        <w:t xml:space="preserve">Tabela </w:t>
+      </w:r>
+      <w:r>
+        <w:fldChar w:fldCharType="begin"/>
+      </w:r>
+      <w:r>
+        <w:instrText xml:space="preserve"> SEQ Tabela \* ARABIC </w:instrText>
+      </w:r>
+      <w:r>
+        <w:fldChar w:fldCharType="separate"/>
+      </w:r>
+      <w:r>
+        <w:rPr>
+          <w:noProof/>
+        </w:rPr>
+        <w:t>1</w:t>
+      </w:r>
+      <w:r>
+        <w:fldChar w:fldCharType="end"/>
+      </w:r>
+      <w:r>
+        <w:t xml:space="preserve"> Dane logowania</w:t>
+      </w:r>
+    </w:p>
+    <w:p>
+      <w:pPr>
         <w:tabs>
           <w:tab w:val="right" w:pos="9072"/>
         </w:tabs>
@@ -2994,6 +3332,40 @@
           <w:rFonts w:cstheme="minorHAnsi"/>
         </w:rPr>
       </w:pPr>
+      <w:r>
+        <w:rPr>
+          <w:rFonts w:cstheme="minorHAnsi"/>
+        </w:rPr>
+        <w:t xml:space="preserve">Strona startowa aplikacji zawarta jest w pliku </w:t>
+      </w:r>
+      <w:proofErr w:type="spellStart"/>
+      <w:r>
+        <w:rPr>
+          <w:rFonts w:cstheme="minorHAnsi"/>
+        </w:rPr>
+        <w:t>Index.php</w:t>
+      </w:r>
+      <w:proofErr w:type="spellEnd"/>
+      <w:r>
+        <w:rPr>
+          <w:rFonts w:cstheme="minorHAnsi"/>
+        </w:rPr>
+        <w:t xml:space="preserve"> w katalogu </w:t>
+      </w:r>
+      <w:proofErr w:type="spellStart"/>
+      <w:r>
+        <w:rPr>
+          <w:rFonts w:cstheme="minorHAnsi"/>
+        </w:rPr>
+        <w:t>sites</w:t>
+      </w:r>
+      <w:proofErr w:type="spellEnd"/>
+      <w:r>
+        <w:rPr>
+          <w:rFonts w:cstheme="minorHAnsi"/>
+        </w:rPr>
+        <w:t>.</w:t>
+      </w:r>
     </w:p>
     <w:p>
       <w:pPr>
@@ -3010,31 +3382,27 @@
         <w:rPr>
           <w:rFonts w:cstheme="minorHAnsi"/>
         </w:rPr>
-        <w:t>Strona startowa aplikacji zawarta jest w pliku Index.php w katalogu sites.</w:t>
-      </w:r>
-    </w:p>
-    <w:p>
-      <w:pPr>
-        <w:tabs>
-          <w:tab w:val="right" w:pos="9072"/>
-        </w:tabs>
-        <w:spacing w:after="0" w:line="360" w:lineRule="auto"/>
-        <w:jc w:val="both"/>
-        <w:rPr>
-          <w:rFonts w:cstheme="minorHAnsi"/>
-        </w:rPr>
-      </w:pPr>
-      <w:r>
-        <w:rPr>
-          <w:rFonts w:cstheme="minorHAnsi"/>
-        </w:rPr>
         <w:t>Na wskazanej powyżej stronie mamy możliwość logowania się na już istniejące konto.</w:t>
       </w:r>
       <w:r>
         <w:rPr>
           <w:rFonts w:cstheme="minorHAnsi"/>
         </w:rPr>
-        <w:t xml:space="preserve"> Pola na wskazanej stronie są walidowane i weryfikowane z zawartością w bazie danych. Jeżeli użytkownik istnieje, system sprawdza jaką ma przypisaną rolę do konta, a następnie przekierowuje go na stronę Dashboard.php z odpowiednimi uprawnieniami do odczytu dalszych zakładek.</w:t>
+        <w:t xml:space="preserve"> Pola na wskazanej stronie są walidowane i weryfikowane z zawartością w bazie danych. Jeżeli użytkownik istnieje, system sprawdza jaką ma przypisaną rolę do konta, a następnie przekierowuje go na stronę </w:t>
+      </w:r>
+      <w:proofErr w:type="spellStart"/>
+      <w:r>
+        <w:rPr>
+          <w:rFonts w:cstheme="minorHAnsi"/>
+        </w:rPr>
+        <w:t>Dashboard.php</w:t>
+      </w:r>
+      <w:proofErr w:type="spellEnd"/>
+      <w:r>
+        <w:rPr>
+          <w:rFonts w:cstheme="minorHAnsi"/>
+        </w:rPr>
+        <w:t xml:space="preserve"> z odpowiednimi uprawnieniami do odczytu dalszych zakładek.</w:t>
       </w:r>
     </w:p>
     <w:p>
@@ -3114,8 +3482,13 @@
         <w:fldChar w:fldCharType="end"/>
       </w:r>
       <w:r>
-        <w:t xml:space="preserve"> Index.php</w:t>
-      </w:r>
+        <w:t xml:space="preserve"> </w:t>
+      </w:r>
+      <w:proofErr w:type="spellStart"/>
+      <w:r>
+        <w:t>Index.php</w:t>
+      </w:r>
+      <w:proofErr w:type="spellEnd"/>
     </w:p>
     <w:p>
       <w:r>
@@ -3192,15 +3565,28 @@
         <w:fldChar w:fldCharType="end"/>
       </w:r>
       <w:r>
-        <w:t xml:space="preserve"> Dashboard.php</w:t>
-      </w:r>
+        <w:t xml:space="preserve"> </w:t>
+      </w:r>
+      <w:proofErr w:type="spellStart"/>
+      <w:r>
+        <w:t>Dashboard.php</w:t>
+      </w:r>
+      <w:proofErr w:type="spellEnd"/>
     </w:p>
     <w:p>
       <w:r>
         <w:t>Po przejściu do zakładki Trenerzy użytkownik otrzymuje listę osób z rolą Trener. Jeżeli użytkownik posiada pełne uprawnienia, czyli jego rola w systemie to administrator, wówczas ukazują mu się dodatkowe kolumny takie jak edytuj oraz usuń, a także przycisk na dole pod nazwą Dodaj trenera. Jeżeli użytkownik posiada rolę Trenera, wówczas dodatkowo widzi jedynie przycisk Edycji przy wierszu ze swoimi danymi, natomiast w przypadku klienta, widzi on jedynie zdjęcie, imię, nazwisko oraz stopień jeździecki, bez możliwości wprowadzania jakichkolwiek zmian.</w:t>
       </w:r>
       <w:r>
-        <w:t xml:space="preserve"> W widoku tym zastosowano rozwiązanie filtrowania oraz sortowania. Aby wyfiltrować wybrane elementy wystarczy, że wpiszemy imię lub nazwisko, które nas interesuje, a następnie przyciśniemy enter, lub opuścimy pole wyszukiwarki. Działa ona dynamicznie i zmienia wyświetlone rekordy w zależności od wpisanych wartości. Stopień jeździecki można filtrować poprzez wybranie odpowiedniej wartości z </w:t>
+        <w:t xml:space="preserve"> W widoku tym zastosowano rozwiązanie filtrowania oraz sortowania. Aby wyfiltrować wybrane elementy wystarczy, że wpiszemy imię lub nazwisko, które nas interesuje, a następnie przyciśniemy </w:t>
+      </w:r>
+      <w:proofErr w:type="spellStart"/>
+      <w:r>
+        <w:t>enter</w:t>
+      </w:r>
+      <w:proofErr w:type="spellEnd"/>
+      <w:r>
+        <w:t xml:space="preserve">, lub opuścimy pole wyszukiwarki. Działa ona dynamicznie i zmienia wyświetlone rekordy w zależności od wpisanych wartości. Stopień jeździecki można filtrować poprzez wybranie odpowiedniej wartości z </w:t>
       </w:r>
       <w:r>
         <w:t xml:space="preserve">listy rozwijanej. </w:t>
@@ -3285,22 +3671,53 @@
         <w:fldChar w:fldCharType="end"/>
       </w:r>
       <w:r>
-        <w:t xml:space="preserve"> downloat_trainers.php</w:t>
-      </w:r>
-    </w:p>
-    <w:p>
-      <w:r>
-        <w:t>Jako administrator strony możemy skorzystać z funkcji CRUD. Aby dodać nowego użytkownika klikamy przycisk „Dodaj trenera”. Wykonanie tej czynności wywoła modal, który zawiera formularz z danymi, które administrator musi uzupełnić. Aby usunąć użytkownika, wystarczy, że administrator kliknie na przycisk Usuń, po prawej strony wybranego wiersza. Edycja danych jest analogiczna do dodawania nowego trenera. Użytkownik otrzymuje modal, który jednocześnie nakłada warstwę przyciemniającą na ekran, tak aby formularz był bardziej widoczny. Oprócz podstawowych informacji, strona zawiera również obsługę zdjęć. Użytkownik, może wskazać lokalizację zdjęcia na komputerze, lub przeciągnąć je bezpośrednio na pole drag &amp; drop. Wykonanie takiej czynności spowoduje wczytanie zdjęcia do formularza, a po jego przesłaniu, zdjęcie zostaje skopiowane i wgrane na dysk serwerowy</w:t>
+        <w:t xml:space="preserve"> </w:t>
+      </w:r>
+      <w:proofErr w:type="spellStart"/>
+      <w:r>
+        <w:t>downloat_trainers.php</w:t>
+      </w:r>
+      <w:proofErr w:type="spellEnd"/>
+    </w:p>
+    <w:p>
+      <w:r>
+        <w:t xml:space="preserve">Jako administrator strony możemy skorzystać z funkcji CRUD. Aby dodać nowego użytkownika klikamy przycisk „Dodaj trenera”. Wykonanie tej czynności wywoła </w:t>
+      </w:r>
+      <w:proofErr w:type="spellStart"/>
+      <w:r>
+        <w:t>modal</w:t>
+      </w:r>
+      <w:proofErr w:type="spellEnd"/>
+      <w:r>
+        <w:t xml:space="preserve">, który zawiera formularz z danymi, które administrator musi uzupełnić. Aby usunąć użytkownika, wystarczy, że administrator kliknie na przycisk Usuń, po prawej strony wybranego wiersza. Edycja danych jest analogiczna do dodawania nowego trenera. Użytkownik otrzymuje </w:t>
+      </w:r>
+      <w:proofErr w:type="spellStart"/>
+      <w:r>
+        <w:t>modal</w:t>
+      </w:r>
+      <w:proofErr w:type="spellEnd"/>
+      <w:r>
+        <w:t>, który jednocześnie nakłada warstwę przyciemniającą na ekran, tak aby formularz był bardziej widoczny. Oprócz podstawowych informacji, strona zawiera również obsługę zdjęć. Użytkownik, może wskazać lokalizację zdjęcia na komputerze, lub przeciągnąć je bezpośrednio na pole drag &amp; drop. Wykonanie takiej czynności spowoduje wczytanie zdjęcia do formularza, a po jego przesłaniu, zdjęcie zostaje skopiowane i wgrane na dysk serwerowy</w:t>
       </w:r>
       <w:r>
         <w:t>,</w:t>
       </w:r>
       <w:r>
-        <w:t xml:space="preserve"> w tym przypadku do katalogu img/</w:t>
-      </w:r>
+        <w:t xml:space="preserve"> w tym przypadku do katalogu </w:t>
+      </w:r>
+      <w:proofErr w:type="spellStart"/>
+      <w:r>
+        <w:t>img</w:t>
+      </w:r>
+      <w:proofErr w:type="spellEnd"/>
+      <w:r>
+        <w:t>/</w:t>
+      </w:r>
+      <w:proofErr w:type="spellStart"/>
       <w:r>
         <w:t>employee</w:t>
       </w:r>
+      <w:proofErr w:type="spellEnd"/>
       <w:r>
         <w:t>. W przypadku edycji, zdjęcie oraz wszelkie informacje automatycznie uzupełniają formularz na podstawie danych zawartych w bazie danych. W przypadku edycji którejkolwiek z danych, informacje zostają przesłane do bazy danych, a zawartość odpowiednich tabel zostaje nadpisana. Zdjęcia użytkownika w bazie przechowywane są za pomocą ścieżki do pliku. System, w przypadku usunięcia użytkownika, usuwa także jego fizyczne zdjęcie z systemu, w przypadku edycji, działa to analogicznie. Stara fotografia zostaje usunięta, a nowa wgrana na serwer.</w:t>
       </w:r>
@@ -3378,7 +3795,15 @@
         <w:fldChar w:fldCharType="end"/>
       </w:r>
       <w:r>
-        <w:t xml:space="preserve"> download_trainers.php - Edycja danych</w:t>
+        <w:t xml:space="preserve"> </w:t>
+      </w:r>
+      <w:proofErr w:type="spellStart"/>
+      <w:r>
+        <w:t>download_trainers.php</w:t>
+      </w:r>
+      <w:proofErr w:type="spellEnd"/>
+      <w:r>
+        <w:t xml:space="preserve"> - Edycja danych</w:t>
       </w:r>
       <w:r>
         <w:t xml:space="preserve"> (strona zmniejszona do 70%)</w:t>
@@ -3392,7 +3817,23 @@
         <w:t xml:space="preserve"> Również tutaj zastosowane zostały filtry oraz sortowania.</w:t>
       </w:r>
       <w:r>
-        <w:t xml:space="preserve"> Zdjęcia dla koni przechowywane są w katalogu img/horses.</w:t>
+        <w:t xml:space="preserve"> Zdjęcia dla koni przechowywane są w katalogu </w:t>
+      </w:r>
+      <w:proofErr w:type="spellStart"/>
+      <w:r>
+        <w:t>img</w:t>
+      </w:r>
+      <w:proofErr w:type="spellEnd"/>
+      <w:r>
+        <w:t>/</w:t>
+      </w:r>
+      <w:proofErr w:type="spellStart"/>
+      <w:r>
+        <w:t>horses</w:t>
+      </w:r>
+      <w:proofErr w:type="spellEnd"/>
+      <w:r>
+        <w:t>.</w:t>
       </w:r>
     </w:p>
     <w:p>
@@ -3464,8 +3905,13 @@
         <w:fldChar w:fldCharType="end"/>
       </w:r>
       <w:r>
-        <w:t xml:space="preserve"> download_horse.php</w:t>
-      </w:r>
+        <w:t xml:space="preserve"> </w:t>
+      </w:r>
+      <w:proofErr w:type="spellStart"/>
+      <w:r>
+        <w:t>download_horse.php</w:t>
+      </w:r>
+      <w:proofErr w:type="spellEnd"/>
     </w:p>
     <w:p>
       <w:pPr>
@@ -3536,18 +3982,71 @@
         <w:fldChar w:fldCharType="end"/>
       </w:r>
       <w:r>
-        <w:t xml:space="preserve"> download_horse.php - Edycja danych (strona zmniejszona do 70%)</w:t>
-      </w:r>
-    </w:p>
-    <w:p>
-      <w:r>
-        <w:t>Tak samo jak w poprzednich dwóch zakładkach, zakładka Dane osobowe wyświetla tabelę z informacjami odnośnie użytkowników. W tym przypadku informacji tych jest więcej. W tabeli zawarte są wszystkie dane osobowe wprowadzone do systemu. Widok ten widoczny jest jedynie dla administratorów oraz trenerów, przy czym tylko administrator może wprowadzać jakiekolwiek zmiany. Dodatkową funkcjonalnością w tym widoku jest możliwość zmiany roli w systemie dla wybranego użytkownika. Jeżeli użytkownik, poprzednio miał rolę Trener lub Administrator to jego zdjęcie istniało zapisane w katalogu img/employee, w przypadku zmiany roli na klient, zdjęcie zostaje przeniesione do katalogu img/users</w:t>
-      </w:r>
+        <w:t xml:space="preserve"> </w:t>
+      </w:r>
+      <w:proofErr w:type="spellStart"/>
+      <w:r>
+        <w:t>download_horse.php</w:t>
+      </w:r>
+      <w:proofErr w:type="spellEnd"/>
+      <w:r>
+        <w:t xml:space="preserve"> - Edycja danych (strona zmniejszona do 70%)</w:t>
+      </w:r>
+    </w:p>
+    <w:p>
+      <w:r>
+        <w:t xml:space="preserve">Tak samo jak w poprzednich dwóch zakładkach, zakładka Dane osobowe wyświetla tabelę z informacjami odnośnie użytkowników. W tym przypadku informacji tych jest więcej. W tabeli zawarte są wszystkie dane osobowe wprowadzone do systemu. Widok ten widoczny jest jedynie dla administratorów oraz trenerów, przy czym tylko administrator może wprowadzać jakiekolwiek zmiany. Dodatkową funkcjonalnością w tym widoku jest możliwość zmiany roli w systemie dla wybranego użytkownika. Jeżeli użytkownik, poprzednio miał rolę Trener lub Administrator to jego zdjęcie istniało zapisane w katalogu </w:t>
+      </w:r>
+      <w:proofErr w:type="spellStart"/>
+      <w:r>
+        <w:t>img</w:t>
+      </w:r>
+      <w:proofErr w:type="spellEnd"/>
+      <w:r>
+        <w:t>/</w:t>
+      </w:r>
+      <w:proofErr w:type="spellStart"/>
+      <w:r>
+        <w:t>employee</w:t>
+      </w:r>
+      <w:proofErr w:type="spellEnd"/>
+      <w:r>
+        <w:t xml:space="preserve">, w przypadku zmiany roli na klient, zdjęcie zostaje przeniesione do katalogu </w:t>
+      </w:r>
+      <w:proofErr w:type="spellStart"/>
+      <w:r>
+        <w:t>img</w:t>
+      </w:r>
+      <w:proofErr w:type="spellEnd"/>
+      <w:r>
+        <w:t>/</w:t>
+      </w:r>
+      <w:proofErr w:type="spellStart"/>
+      <w:r>
+        <w:t>users</w:t>
+      </w:r>
+      <w:proofErr w:type="spellEnd"/>
       <w:r>
         <w:t>.</w:t>
       </w:r>
       <w:r>
-        <w:t xml:space="preserve"> Funkcja ta działa w każdą stronę, w przypadku zmiany roli na trener lub administrator zdjęcie zostaje przeniesione do img/employee.</w:t>
+        <w:t xml:space="preserve"> Funkcja ta działa w każdą stronę, w przypadku zmiany roli na trener lub administrator zdjęcie zostaje przeniesione do </w:t>
+      </w:r>
+      <w:proofErr w:type="spellStart"/>
+      <w:r>
+        <w:t>img</w:t>
+      </w:r>
+      <w:proofErr w:type="spellEnd"/>
+      <w:r>
+        <w:t>/</w:t>
+      </w:r>
+      <w:proofErr w:type="spellStart"/>
+      <w:r>
+        <w:t>employee</w:t>
+      </w:r>
+      <w:proofErr w:type="spellEnd"/>
+      <w:r>
+        <w:t>.</w:t>
       </w:r>
       <w:r>
         <w:t xml:space="preserve"> Dodatkowo widoczność dla trenera jest ograniczona, </w:t>
@@ -3632,7 +4131,15 @@
         <w:fldChar w:fldCharType="end"/>
       </w:r>
       <w:r>
-        <w:t xml:space="preserve"> client_data_All.php - Widok administratora</w:t>
+        <w:t xml:space="preserve"> </w:t>
+      </w:r>
+      <w:proofErr w:type="spellStart"/>
+      <w:r>
+        <w:t>client_data_All.php</w:t>
+      </w:r>
+      <w:proofErr w:type="spellEnd"/>
+      <w:r>
+        <w:t xml:space="preserve"> - Widok administratora</w:t>
       </w:r>
     </w:p>
     <w:p>
@@ -3704,7 +4211,15 @@
         <w:fldChar w:fldCharType="end"/>
       </w:r>
       <w:r>
-        <w:t xml:space="preserve"> client_data_All.php - Widok trenera</w:t>
+        <w:t xml:space="preserve"> </w:t>
+      </w:r>
+      <w:proofErr w:type="spellStart"/>
+      <w:r>
+        <w:t>client_data_All.php</w:t>
+      </w:r>
+      <w:proofErr w:type="spellEnd"/>
+      <w:r>
+        <w:t xml:space="preserve"> - Widok trenera</w:t>
       </w:r>
     </w:p>
     <w:p>
@@ -3784,8 +4299,13 @@
       <w:r>
         <w:t xml:space="preserve"> </w:t>
       </w:r>
-      <w:r>
-        <w:t xml:space="preserve">client_data.php - Widok </w:t>
+      <w:proofErr w:type="spellStart"/>
+      <w:r>
+        <w:t>client_data.php</w:t>
+      </w:r>
+      <w:proofErr w:type="spellEnd"/>
+      <w:r>
+        <w:t xml:space="preserve"> - Widok </w:t>
       </w:r>
       <w:r>
         <w:t>klienta</w:t>
@@ -3868,8 +4388,13 @@
         <w:fldChar w:fldCharType="end"/>
       </w:r>
       <w:r>
-        <w:t xml:space="preserve"> terminarz.php</w:t>
-      </w:r>
+        <w:t xml:space="preserve"> </w:t>
+      </w:r>
+      <w:proofErr w:type="spellStart"/>
+      <w:r>
+        <w:t>terminarz.php</w:t>
+      </w:r>
+      <w:proofErr w:type="spellEnd"/>
     </w:p>
     <w:p>
       <w:r>
@@ -4230,7 +4755,7 @@
         <w:pStyle w:val="Tytu"/>
         <w:outlineLvl w:val="0"/>
       </w:pPr>
-      <w:bookmarkStart w:id="4" w:name="_Toc172183507"/>
+      <w:bookmarkStart w:id="4" w:name="_Toc173146800"/>
       <w:r>
         <w:lastRenderedPageBreak/>
         <w:t>Podsumowanie</w:t>

</xml_diff>